<commit_message>
Finished requirements of testing.
</commit_message>
<xml_diff>
--- a/Introduction to testing.docx
+++ b/Introduction to testing.docx
@@ -5,6 +5,7 @@
     <w:p>
       <w:pPr>
         <w:spacing w:after="0" w:line="240" w:lineRule="auto"/>
+        <w:jc w:val="both"/>
         <w:rPr>
           <w:rFonts w:ascii="Times New Roman" w:hAnsi="Times New Roman" w:cs="Times New Roman"/>
           <w:sz w:val="24"/>
@@ -25,6 +26,7 @@
     <w:p>
       <w:pPr>
         <w:spacing w:after="0" w:line="240" w:lineRule="auto"/>
+        <w:jc w:val="both"/>
         <w:rPr>
           <w:rFonts w:ascii="Times New Roman" w:hAnsi="Times New Roman" w:cs="Times New Roman"/>
           <w:sz w:val="24"/>
@@ -41,6 +43,7 @@
           <w:numId w:val="1"/>
         </w:numPr>
         <w:spacing w:after="0" w:line="240" w:lineRule="auto"/>
+        <w:jc w:val="both"/>
         <w:rPr>
           <w:rFonts w:ascii="Times New Roman" w:hAnsi="Times New Roman" w:cs="Times New Roman"/>
           <w:sz w:val="24"/>
@@ -66,6 +69,7 @@
           <w:numId w:val="1"/>
         </w:numPr>
         <w:spacing w:after="0" w:line="240" w:lineRule="auto"/>
+        <w:jc w:val="both"/>
         <w:rPr>
           <w:rFonts w:ascii="Times New Roman" w:hAnsi="Times New Roman" w:cs="Times New Roman"/>
           <w:sz w:val="24"/>
@@ -91,6 +95,7 @@
           <w:numId w:val="1"/>
         </w:numPr>
         <w:spacing w:after="0" w:line="240" w:lineRule="auto"/>
+        <w:jc w:val="both"/>
         <w:rPr>
           <w:rFonts w:ascii="Times New Roman" w:hAnsi="Times New Roman" w:cs="Times New Roman"/>
           <w:sz w:val="24"/>
@@ -125,6 +130,7 @@
           <w:numId w:val="1"/>
         </w:numPr>
         <w:spacing w:after="0" w:line="240" w:lineRule="auto"/>
+        <w:jc w:val="both"/>
         <w:rPr>
           <w:rFonts w:ascii="Times New Roman" w:hAnsi="Times New Roman" w:cs="Times New Roman"/>
           <w:sz w:val="24"/>
@@ -150,6 +156,7 @@
           <w:numId w:val="1"/>
         </w:numPr>
         <w:spacing w:after="0" w:line="240" w:lineRule="auto"/>
+        <w:jc w:val="both"/>
         <w:rPr>
           <w:rFonts w:ascii="Times New Roman" w:hAnsi="Times New Roman" w:cs="Times New Roman"/>
           <w:sz w:val="24"/>
@@ -175,6 +182,7 @@
           <w:numId w:val="1"/>
         </w:numPr>
         <w:spacing w:after="0" w:line="240" w:lineRule="auto"/>
+        <w:jc w:val="both"/>
         <w:rPr>
           <w:rFonts w:ascii="Times New Roman" w:hAnsi="Times New Roman" w:cs="Times New Roman"/>
           <w:sz w:val="24"/>
@@ -200,6 +208,7 @@
           <w:numId w:val="1"/>
         </w:numPr>
         <w:spacing w:after="0" w:line="240" w:lineRule="auto"/>
+        <w:jc w:val="both"/>
         <w:rPr>
           <w:rFonts w:ascii="Times New Roman" w:hAnsi="Times New Roman" w:cs="Times New Roman"/>
           <w:sz w:val="24"/>
@@ -225,6 +234,7 @@
           <w:numId w:val="1"/>
         </w:numPr>
         <w:spacing w:after="0" w:line="240" w:lineRule="auto"/>
+        <w:jc w:val="both"/>
         <w:rPr>
           <w:rFonts w:ascii="Times New Roman" w:hAnsi="Times New Roman" w:cs="Times New Roman"/>
           <w:sz w:val="24"/>
@@ -250,6 +260,7 @@
           <w:numId w:val="1"/>
         </w:numPr>
         <w:spacing w:after="0" w:line="240" w:lineRule="auto"/>
+        <w:jc w:val="both"/>
         <w:rPr>
           <w:rFonts w:ascii="Times New Roman" w:hAnsi="Times New Roman" w:cs="Times New Roman"/>
           <w:sz w:val="24"/>
@@ -270,29 +281,35 @@
     <w:p>
       <w:pPr>
         <w:spacing w:after="0" w:line="240" w:lineRule="auto"/>
-        <w:rPr>
-          <w:rFonts w:ascii="Times New Roman" w:hAnsi="Times New Roman" w:cs="Times New Roman"/>
-          <w:sz w:val="24"/>
-          <w:szCs w:val="24"/>
-          <w:lang w:val="en-US"/>
-        </w:rPr>
-      </w:pPr>
-    </w:p>
-    <w:p>
-      <w:pPr>
-        <w:spacing w:after="0" w:line="240" w:lineRule="auto"/>
-        <w:rPr>
-          <w:rFonts w:ascii="Times New Roman" w:hAnsi="Times New Roman" w:cs="Times New Roman"/>
-          <w:sz w:val="24"/>
-          <w:szCs w:val="24"/>
-          <w:lang w:val="en-US"/>
-        </w:rPr>
-      </w:pPr>
-      <w:r>
-        <w:rPr>
-          <w:rFonts w:ascii="Times New Roman" w:hAnsi="Times New Roman" w:cs="Times New Roman"/>
-          <w:sz w:val="24"/>
-          <w:szCs w:val="24"/>
+        <w:jc w:val="both"/>
+        <w:rPr>
+          <w:rFonts w:ascii="Times New Roman" w:hAnsi="Times New Roman" w:cs="Times New Roman"/>
+          <w:sz w:val="24"/>
+          <w:szCs w:val="24"/>
+          <w:lang w:val="en-US"/>
+        </w:rPr>
+      </w:pPr>
+    </w:p>
+    <w:p>
+      <w:pPr>
+        <w:spacing w:after="0" w:line="240" w:lineRule="auto"/>
+        <w:jc w:val="both"/>
+        <w:rPr>
+          <w:rFonts w:ascii="Times New Roman" w:hAnsi="Times New Roman" w:cs="Times New Roman"/>
+          <w:b/>
+          <w:sz w:val="24"/>
+          <w:szCs w:val="24"/>
+          <w:u w:val="single"/>
+          <w:lang w:val="en-US"/>
+        </w:rPr>
+      </w:pPr>
+      <w:r>
+        <w:rPr>
+          <w:rFonts w:ascii="Times New Roman" w:hAnsi="Times New Roman" w:cs="Times New Roman"/>
+          <w:b/>
+          <w:sz w:val="24"/>
+          <w:szCs w:val="24"/>
+          <w:u w:val="single"/>
           <w:lang w:val="en-US"/>
         </w:rPr>
         <w:t>TEST STRATEGY</w:t>
@@ -301,6 +318,21 @@
     <w:p>
       <w:pPr>
         <w:spacing w:after="0" w:line="240" w:lineRule="auto"/>
+        <w:jc w:val="both"/>
+        <w:rPr>
+          <w:rFonts w:ascii="Times New Roman" w:hAnsi="Times New Roman" w:cs="Times New Roman"/>
+          <w:b/>
+          <w:sz w:val="24"/>
+          <w:szCs w:val="24"/>
+          <w:u w:val="single"/>
+          <w:lang w:val="en-US"/>
+        </w:rPr>
+      </w:pPr>
+    </w:p>
+    <w:p>
+      <w:pPr>
+        <w:spacing w:after="0" w:line="240" w:lineRule="auto"/>
+        <w:jc w:val="both"/>
         <w:rPr>
           <w:rFonts w:ascii="Times New Roman" w:hAnsi="Times New Roman" w:cs="Times New Roman"/>
           <w:sz w:val="24"/>
@@ -316,27 +348,7 @@
           <w:lang w:val="en-US"/>
         </w:rPr>
         <w:tab/>
-        <w:t>How to organize testing?</w:t>
-      </w:r>
-    </w:p>
-    <w:p>
-      <w:pPr>
-        <w:spacing w:after="0" w:line="240" w:lineRule="auto"/>
-        <w:rPr>
-          <w:rFonts w:ascii="Times New Roman" w:hAnsi="Times New Roman" w:cs="Times New Roman"/>
-          <w:sz w:val="24"/>
-          <w:szCs w:val="24"/>
-          <w:lang w:val="en-US"/>
-        </w:rPr>
-      </w:pPr>
-      <w:r>
-        <w:rPr>
-          <w:rFonts w:ascii="Times New Roman" w:hAnsi="Times New Roman" w:cs="Times New Roman"/>
-          <w:sz w:val="24"/>
-          <w:szCs w:val="24"/>
-          <w:lang w:val="en-US"/>
-        </w:rPr>
-        <w:t>Some testing types can be combined:</w:t>
+        <w:t>Clarify:</w:t>
       </w:r>
     </w:p>
     <w:p>
@@ -347,41 +359,22 @@
           <w:numId w:val="1"/>
         </w:numPr>
         <w:spacing w:after="0" w:line="240" w:lineRule="auto"/>
-        <w:rPr>
-          <w:rFonts w:ascii="Times New Roman" w:hAnsi="Times New Roman" w:cs="Times New Roman"/>
-          <w:sz w:val="24"/>
-          <w:szCs w:val="24"/>
-          <w:lang w:val="en-US"/>
-        </w:rPr>
-      </w:pPr>
-      <w:r>
-        <w:rPr>
-          <w:rFonts w:ascii="Times New Roman" w:hAnsi="Times New Roman" w:cs="Times New Roman"/>
-          <w:sz w:val="24"/>
-          <w:szCs w:val="24"/>
-          <w:lang w:val="en-US"/>
-        </w:rPr>
-        <w:t>Regression &amp; Localization &amp; Mobile &amp; Compatibility vs Permissions</w:t>
-      </w:r>
-    </w:p>
-    <w:p>
-      <w:pPr>
-        <w:spacing w:after="0" w:line="240" w:lineRule="auto"/>
-        <w:rPr>
-          <w:rFonts w:ascii="Times New Roman" w:hAnsi="Times New Roman" w:cs="Times New Roman"/>
-          <w:sz w:val="24"/>
-          <w:szCs w:val="24"/>
-          <w:lang w:val="en-US"/>
-        </w:rPr>
-      </w:pPr>
-      <w:r>
-        <w:rPr>
-          <w:rFonts w:ascii="Times New Roman" w:hAnsi="Times New Roman" w:cs="Times New Roman"/>
-          <w:sz w:val="24"/>
-          <w:szCs w:val="24"/>
-          <w:lang w:val="en-US"/>
-        </w:rPr>
-        <w:t>Some testing types require person with special skills or /and budget allocation:</w:t>
+        <w:jc w:val="both"/>
+        <w:rPr>
+          <w:rFonts w:ascii="Times New Roman" w:hAnsi="Times New Roman" w:cs="Times New Roman"/>
+          <w:sz w:val="24"/>
+          <w:szCs w:val="24"/>
+          <w:lang w:val="en-US"/>
+        </w:rPr>
+      </w:pPr>
+      <w:r>
+        <w:rPr>
+          <w:rFonts w:ascii="Times New Roman" w:hAnsi="Times New Roman" w:cs="Times New Roman"/>
+          <w:sz w:val="24"/>
+          <w:szCs w:val="24"/>
+          <w:lang w:val="en-US"/>
+        </w:rPr>
+        <w:t>What do we need to test?</w:t>
       </w:r>
     </w:p>
     <w:p>
@@ -392,41 +385,57 @@
           <w:numId w:val="1"/>
         </w:numPr>
         <w:spacing w:after="0" w:line="240" w:lineRule="auto"/>
-        <w:rPr>
-          <w:rFonts w:ascii="Times New Roman" w:hAnsi="Times New Roman" w:cs="Times New Roman"/>
-          <w:sz w:val="24"/>
-          <w:szCs w:val="24"/>
-          <w:lang w:val="en-US"/>
-        </w:rPr>
-      </w:pPr>
-      <w:r>
-        <w:rPr>
-          <w:rFonts w:ascii="Times New Roman" w:hAnsi="Times New Roman" w:cs="Times New Roman"/>
-          <w:sz w:val="24"/>
-          <w:szCs w:val="24"/>
-          <w:lang w:val="en-US"/>
-        </w:rPr>
-        <w:t>Performance, security, usability</w:t>
-      </w:r>
-    </w:p>
-    <w:p>
-      <w:pPr>
-        <w:spacing w:after="0" w:line="240" w:lineRule="auto"/>
-        <w:rPr>
-          <w:rFonts w:ascii="Times New Roman" w:hAnsi="Times New Roman" w:cs="Times New Roman"/>
-          <w:sz w:val="24"/>
-          <w:szCs w:val="24"/>
-          <w:lang w:val="en-US"/>
-        </w:rPr>
-      </w:pPr>
-      <w:r>
-        <w:rPr>
-          <w:rFonts w:ascii="Times New Roman" w:hAnsi="Times New Roman" w:cs="Times New Roman"/>
-          <w:sz w:val="24"/>
-          <w:szCs w:val="24"/>
-          <w:lang w:val="en-US"/>
-        </w:rPr>
-        <w:t>Some testing types require “special testing”/business knowledge:</w:t>
+        <w:jc w:val="both"/>
+        <w:rPr>
+          <w:rFonts w:ascii="Times New Roman" w:hAnsi="Times New Roman" w:cs="Times New Roman"/>
+          <w:sz w:val="24"/>
+          <w:szCs w:val="24"/>
+          <w:lang w:val="en-US"/>
+        </w:rPr>
+      </w:pPr>
+      <w:r>
+        <w:rPr>
+          <w:rFonts w:ascii="Times New Roman" w:hAnsi="Times New Roman" w:cs="Times New Roman"/>
+          <w:sz w:val="24"/>
+          <w:szCs w:val="24"/>
+          <w:lang w:val="en-US"/>
+        </w:rPr>
+        <w:t>What are timelines?</w:t>
+      </w:r>
+    </w:p>
+    <w:p>
+      <w:pPr>
+        <w:pStyle w:val="a3"/>
+        <w:spacing w:after="0" w:line="240" w:lineRule="auto"/>
+        <w:jc w:val="both"/>
+        <w:rPr>
+          <w:rFonts w:ascii="Times New Roman" w:hAnsi="Times New Roman" w:cs="Times New Roman"/>
+          <w:sz w:val="24"/>
+          <w:szCs w:val="24"/>
+          <w:lang w:val="en-US"/>
+        </w:rPr>
+      </w:pPr>
+    </w:p>
+    <w:p>
+      <w:pPr>
+        <w:pStyle w:val="a3"/>
+        <w:spacing w:after="0" w:line="240" w:lineRule="auto"/>
+        <w:jc w:val="both"/>
+        <w:rPr>
+          <w:rFonts w:ascii="Times New Roman" w:hAnsi="Times New Roman" w:cs="Times New Roman"/>
+          <w:sz w:val="24"/>
+          <w:szCs w:val="24"/>
+          <w:lang w:val="en-US"/>
+        </w:rPr>
+      </w:pPr>
+      <w:r>
+        <w:rPr>
+          <w:rFonts w:ascii="Times New Roman" w:hAnsi="Times New Roman" w:cs="Times New Roman"/>
+          <w:sz w:val="24"/>
+          <w:szCs w:val="24"/>
+          <w:lang w:val="en-US"/>
+        </w:rPr>
+        <w:t>Define test strategy:</w:t>
       </w:r>
     </w:p>
     <w:p>
@@ -437,52 +446,48 @@
           <w:numId w:val="1"/>
         </w:numPr>
         <w:spacing w:after="0" w:line="240" w:lineRule="auto"/>
-        <w:rPr>
-          <w:rFonts w:ascii="Times New Roman" w:hAnsi="Times New Roman" w:cs="Times New Roman"/>
-          <w:sz w:val="24"/>
-          <w:szCs w:val="24"/>
-          <w:lang w:val="en-US"/>
-        </w:rPr>
-      </w:pPr>
-      <w:r>
-        <w:rPr>
-          <w:rFonts w:ascii="Times New Roman" w:hAnsi="Times New Roman" w:cs="Times New Roman"/>
-          <w:sz w:val="24"/>
-          <w:szCs w:val="24"/>
-          <w:lang w:val="en-US"/>
-        </w:rPr>
-        <w:t>Accessibility, Localization, Mobile testing.</w:t>
-      </w:r>
-    </w:p>
-    <w:p>
-      <w:pPr>
-        <w:spacing w:after="0" w:line="240" w:lineRule="auto"/>
-        <w:rPr>
-          <w:rFonts w:ascii="Times New Roman" w:hAnsi="Times New Roman" w:cs="Times New Roman"/>
-          <w:sz w:val="24"/>
-          <w:szCs w:val="24"/>
-          <w:lang w:val="en-US"/>
-        </w:rPr>
-      </w:pPr>
-    </w:p>
-    <w:p>
-      <w:pPr>
-        <w:spacing w:after="0" w:line="240" w:lineRule="auto"/>
-        <w:rPr>
-          <w:rFonts w:ascii="Times New Roman" w:hAnsi="Times New Roman" w:cs="Times New Roman"/>
-          <w:sz w:val="24"/>
-          <w:szCs w:val="24"/>
-          <w:lang w:val="en-US"/>
-        </w:rPr>
-      </w:pPr>
-      <w:r>
-        <w:rPr>
-          <w:rFonts w:ascii="Times New Roman" w:hAnsi="Times New Roman" w:cs="Times New Roman"/>
-          <w:sz w:val="24"/>
-          <w:szCs w:val="24"/>
-          <w:lang w:val="en-US"/>
-        </w:rPr>
-        <w:t>When testing types will be performed?</w:t>
+        <w:jc w:val="both"/>
+        <w:rPr>
+          <w:rFonts w:ascii="Times New Roman" w:hAnsi="Times New Roman" w:cs="Times New Roman"/>
+          <w:sz w:val="24"/>
+          <w:szCs w:val="24"/>
+          <w:lang w:val="en-US"/>
+        </w:rPr>
+      </w:pPr>
+      <w:r>
+        <w:rPr>
+          <w:rFonts w:ascii="Times New Roman" w:hAnsi="Times New Roman" w:cs="Times New Roman"/>
+          <w:sz w:val="24"/>
+          <w:szCs w:val="24"/>
+          <w:lang w:val="en-US"/>
+        </w:rPr>
+        <w:t xml:space="preserve">What testing types will be in scope (scope – </w:t>
+      </w:r>
+      <w:r>
+        <w:rPr>
+          <w:rFonts w:ascii="Times New Roman" w:hAnsi="Times New Roman" w:cs="Times New Roman"/>
+          <w:sz w:val="24"/>
+          <w:szCs w:val="24"/>
+        </w:rPr>
+        <w:t>масштаб</w:t>
+      </w:r>
+      <w:r>
+        <w:rPr>
+          <w:rFonts w:ascii="Times New Roman" w:hAnsi="Times New Roman" w:cs="Times New Roman"/>
+          <w:sz w:val="24"/>
+          <w:szCs w:val="24"/>
+          <w:lang w:val="en-US"/>
+        </w:rPr>
+        <w:t>)</w:t>
+      </w:r>
+      <w:r>
+        <w:rPr>
+          <w:rFonts w:ascii="Times New Roman" w:hAnsi="Times New Roman" w:cs="Times New Roman"/>
+          <w:sz w:val="24"/>
+          <w:szCs w:val="24"/>
+          <w:lang w:val="en-US"/>
+        </w:rPr>
+        <w:t>.</w:t>
       </w:r>
     </w:p>
     <w:p>
@@ -493,26 +498,427 @@
           <w:numId w:val="1"/>
         </w:numPr>
         <w:spacing w:after="0" w:line="240" w:lineRule="auto"/>
-        <w:rPr>
-          <w:rFonts w:ascii="Times New Roman" w:hAnsi="Times New Roman" w:cs="Times New Roman"/>
-          <w:sz w:val="24"/>
-          <w:szCs w:val="24"/>
-          <w:lang w:val="en-US"/>
-        </w:rPr>
-      </w:pPr>
-      <w:r>
-        <w:rPr>
-          <w:rFonts w:ascii="Times New Roman" w:hAnsi="Times New Roman" w:cs="Times New Roman"/>
-          <w:sz w:val="24"/>
-          <w:szCs w:val="24"/>
-          <w:lang w:val="en-US"/>
-        </w:rPr>
-        <w:t>During sprint/at the end of release/during UAT; one –time execution or every sprint.</w:t>
-      </w:r>
-    </w:p>
-    <w:p>
-      <w:pPr>
-        <w:spacing w:after="0" w:line="240" w:lineRule="auto"/>
+        <w:jc w:val="both"/>
+        <w:rPr>
+          <w:rFonts w:ascii="Times New Roman" w:hAnsi="Times New Roman" w:cs="Times New Roman"/>
+          <w:sz w:val="24"/>
+          <w:szCs w:val="24"/>
+          <w:lang w:val="en-US"/>
+        </w:rPr>
+      </w:pPr>
+      <w:r>
+        <w:rPr>
+          <w:rFonts w:ascii="Times New Roman" w:hAnsi="Times New Roman" w:cs="Times New Roman"/>
+          <w:sz w:val="24"/>
+          <w:szCs w:val="24"/>
+          <w:lang w:val="en-US"/>
+        </w:rPr>
+        <w:t>How they will be performed, combined and optimized.</w:t>
+      </w:r>
+    </w:p>
+    <w:p>
+      <w:pPr>
+        <w:pStyle w:val="a3"/>
+        <w:numPr>
+          <w:ilvl w:val="0"/>
+          <w:numId w:val="1"/>
+        </w:numPr>
+        <w:spacing w:after="0" w:line="240" w:lineRule="auto"/>
+        <w:jc w:val="both"/>
+        <w:rPr>
+          <w:rFonts w:ascii="Times New Roman" w:hAnsi="Times New Roman" w:cs="Times New Roman"/>
+          <w:sz w:val="24"/>
+          <w:szCs w:val="24"/>
+          <w:lang w:val="en-US"/>
+        </w:rPr>
+      </w:pPr>
+      <w:r>
+        <w:rPr>
+          <w:rFonts w:ascii="Times New Roman" w:hAnsi="Times New Roman" w:cs="Times New Roman"/>
+          <w:sz w:val="24"/>
+          <w:szCs w:val="24"/>
+          <w:lang w:val="en-US"/>
+        </w:rPr>
+        <w:t>How testing will be organized into the phases or levels.</w:t>
+      </w:r>
+    </w:p>
+    <w:p>
+      <w:pPr>
+        <w:pStyle w:val="a3"/>
+        <w:spacing w:after="0" w:line="240" w:lineRule="auto"/>
+        <w:jc w:val="both"/>
+        <w:rPr>
+          <w:rFonts w:ascii="Times New Roman" w:hAnsi="Times New Roman" w:cs="Times New Roman"/>
+          <w:sz w:val="24"/>
+          <w:szCs w:val="24"/>
+          <w:lang w:val="en-US"/>
+        </w:rPr>
+      </w:pPr>
+    </w:p>
+    <w:p>
+      <w:pPr>
+        <w:spacing w:after="0" w:line="240" w:lineRule="auto"/>
+        <w:jc w:val="both"/>
+        <w:rPr>
+          <w:rFonts w:ascii="Times New Roman" w:hAnsi="Times New Roman" w:cs="Times New Roman"/>
+          <w:sz w:val="24"/>
+          <w:szCs w:val="24"/>
+        </w:rPr>
+      </w:pPr>
+      <w:r>
+        <w:rPr>
+          <w:rFonts w:ascii="Times New Roman" w:hAnsi="Times New Roman" w:cs="Times New Roman"/>
+          <w:sz w:val="24"/>
+          <w:szCs w:val="24"/>
+          <w:lang w:val="en-US"/>
+        </w:rPr>
+        <w:tab/>
+      </w:r>
+      <w:r>
+        <w:rPr>
+          <w:rFonts w:ascii="Times New Roman" w:hAnsi="Times New Roman" w:cs="Times New Roman"/>
+          <w:sz w:val="24"/>
+          <w:szCs w:val="24"/>
+        </w:rPr>
+        <w:t>Тестовая стратегия включает в себя три основных вопроса:</w:t>
+      </w:r>
+    </w:p>
+    <w:p>
+      <w:pPr>
+        <w:pStyle w:val="a3"/>
+        <w:numPr>
+          <w:ilvl w:val="0"/>
+          <w:numId w:val="1"/>
+        </w:numPr>
+        <w:spacing w:after="0" w:line="240" w:lineRule="auto"/>
+        <w:jc w:val="both"/>
+        <w:rPr>
+          <w:rFonts w:ascii="Times New Roman" w:hAnsi="Times New Roman" w:cs="Times New Roman"/>
+          <w:sz w:val="24"/>
+          <w:szCs w:val="24"/>
+        </w:rPr>
+      </w:pPr>
+      <w:r>
+        <w:rPr>
+          <w:rFonts w:ascii="Times New Roman" w:hAnsi="Times New Roman" w:cs="Times New Roman"/>
+          <w:sz w:val="24"/>
+          <w:szCs w:val="24"/>
+        </w:rPr>
+        <w:t>Какие тестовые типы у нас будут в рамках данного тестирования.</w:t>
+      </w:r>
+    </w:p>
+    <w:p>
+      <w:pPr>
+        <w:pStyle w:val="a3"/>
+        <w:numPr>
+          <w:ilvl w:val="0"/>
+          <w:numId w:val="1"/>
+        </w:numPr>
+        <w:spacing w:after="0" w:line="240" w:lineRule="auto"/>
+        <w:jc w:val="both"/>
+        <w:rPr>
+          <w:rFonts w:ascii="Times New Roman" w:hAnsi="Times New Roman" w:cs="Times New Roman"/>
+          <w:sz w:val="24"/>
+          <w:szCs w:val="24"/>
+        </w:rPr>
+      </w:pPr>
+      <w:r>
+        <w:rPr>
+          <w:rFonts w:ascii="Times New Roman" w:hAnsi="Times New Roman" w:cs="Times New Roman"/>
+          <w:sz w:val="24"/>
+          <w:szCs w:val="24"/>
+        </w:rPr>
+        <w:t>Как мы будем выполнять это тестирование. Как мы можем объединить или оптимизировать тестирование.</w:t>
+      </w:r>
+    </w:p>
+    <w:p>
+      <w:pPr>
+        <w:pStyle w:val="a3"/>
+        <w:numPr>
+          <w:ilvl w:val="0"/>
+          <w:numId w:val="1"/>
+        </w:numPr>
+        <w:spacing w:after="0" w:line="240" w:lineRule="auto"/>
+        <w:jc w:val="both"/>
+        <w:rPr>
+          <w:rFonts w:ascii="Times New Roman" w:hAnsi="Times New Roman" w:cs="Times New Roman"/>
+          <w:sz w:val="24"/>
+          <w:szCs w:val="24"/>
+        </w:rPr>
+      </w:pPr>
+      <w:r>
+        <w:rPr>
+          <w:rFonts w:ascii="Times New Roman" w:hAnsi="Times New Roman" w:cs="Times New Roman"/>
+          <w:sz w:val="24"/>
+          <w:szCs w:val="24"/>
+        </w:rPr>
+        <w:t>Что именно будет выполнять в рамках определенных фаз</w:t>
+      </w:r>
+      <w:r>
+        <w:rPr>
+          <w:rFonts w:ascii="Times New Roman" w:hAnsi="Times New Roman" w:cs="Times New Roman"/>
+          <w:sz w:val="24"/>
+          <w:szCs w:val="24"/>
+        </w:rPr>
+        <w:t>.</w:t>
+      </w:r>
+    </w:p>
+    <w:p>
+      <w:pPr>
+        <w:pStyle w:val="a3"/>
+        <w:spacing w:after="0" w:line="240" w:lineRule="auto"/>
+        <w:jc w:val="both"/>
+        <w:rPr>
+          <w:rFonts w:ascii="Times New Roman" w:hAnsi="Times New Roman" w:cs="Times New Roman"/>
+          <w:sz w:val="24"/>
+          <w:szCs w:val="24"/>
+        </w:rPr>
+      </w:pPr>
+    </w:p>
+    <w:p>
+      <w:pPr>
+        <w:spacing w:after="0" w:line="240" w:lineRule="auto"/>
+        <w:ind w:firstLine="708"/>
+        <w:jc w:val="both"/>
+        <w:rPr>
+          <w:rFonts w:ascii="Times New Roman" w:hAnsi="Times New Roman" w:cs="Times New Roman"/>
+          <w:sz w:val="24"/>
+          <w:szCs w:val="24"/>
+          <w:lang w:val="en-US"/>
+        </w:rPr>
+      </w:pPr>
+      <w:r>
+        <w:rPr>
+          <w:rFonts w:ascii="Times New Roman" w:hAnsi="Times New Roman" w:cs="Times New Roman"/>
+          <w:sz w:val="24"/>
+          <w:szCs w:val="24"/>
+          <w:lang w:val="en-US"/>
+        </w:rPr>
+        <w:t>How to organize testing?</w:t>
+      </w:r>
+    </w:p>
+    <w:p>
+      <w:pPr>
+        <w:spacing w:after="0" w:line="240" w:lineRule="auto"/>
+        <w:jc w:val="both"/>
+        <w:rPr>
+          <w:rFonts w:ascii="Times New Roman" w:hAnsi="Times New Roman" w:cs="Times New Roman"/>
+          <w:sz w:val="24"/>
+          <w:szCs w:val="24"/>
+          <w:lang w:val="en-US"/>
+        </w:rPr>
+      </w:pPr>
+      <w:r>
+        <w:rPr>
+          <w:rFonts w:ascii="Times New Roman" w:hAnsi="Times New Roman" w:cs="Times New Roman"/>
+          <w:sz w:val="24"/>
+          <w:szCs w:val="24"/>
+          <w:lang w:val="en-US"/>
+        </w:rPr>
+        <w:t>Some testing types can be combined:</w:t>
+      </w:r>
+    </w:p>
+    <w:p>
+      <w:pPr>
+        <w:pStyle w:val="a3"/>
+        <w:numPr>
+          <w:ilvl w:val="0"/>
+          <w:numId w:val="1"/>
+        </w:numPr>
+        <w:spacing w:after="0" w:line="240" w:lineRule="auto"/>
+        <w:jc w:val="both"/>
+        <w:rPr>
+          <w:rFonts w:ascii="Times New Roman" w:hAnsi="Times New Roman" w:cs="Times New Roman"/>
+          <w:sz w:val="24"/>
+          <w:szCs w:val="24"/>
+          <w:lang w:val="en-US"/>
+        </w:rPr>
+      </w:pPr>
+      <w:r>
+        <w:rPr>
+          <w:rFonts w:ascii="Times New Roman" w:hAnsi="Times New Roman" w:cs="Times New Roman"/>
+          <w:sz w:val="24"/>
+          <w:szCs w:val="24"/>
+          <w:lang w:val="en-US"/>
+        </w:rPr>
+        <w:t>Regression &amp; Localization &amp; Mobile &amp; Compatibility vs Permissions</w:t>
+      </w:r>
+    </w:p>
+    <w:p>
+      <w:pPr>
+        <w:spacing w:after="0" w:line="240" w:lineRule="auto"/>
+        <w:jc w:val="both"/>
+        <w:rPr>
+          <w:rFonts w:ascii="Times New Roman" w:hAnsi="Times New Roman" w:cs="Times New Roman"/>
+          <w:sz w:val="24"/>
+          <w:szCs w:val="24"/>
+          <w:lang w:val="en-US"/>
+        </w:rPr>
+      </w:pPr>
+      <w:r>
+        <w:rPr>
+          <w:rFonts w:ascii="Times New Roman" w:hAnsi="Times New Roman" w:cs="Times New Roman"/>
+          <w:sz w:val="24"/>
+          <w:szCs w:val="24"/>
+          <w:lang w:val="en-US"/>
+        </w:rPr>
+        <w:t>Some testing types require person with special skills or /and budget allocation:</w:t>
+      </w:r>
+    </w:p>
+    <w:p>
+      <w:pPr>
+        <w:pStyle w:val="a3"/>
+        <w:numPr>
+          <w:ilvl w:val="0"/>
+          <w:numId w:val="1"/>
+        </w:numPr>
+        <w:spacing w:after="0" w:line="240" w:lineRule="auto"/>
+        <w:jc w:val="both"/>
+        <w:rPr>
+          <w:rFonts w:ascii="Times New Roman" w:hAnsi="Times New Roman" w:cs="Times New Roman"/>
+          <w:sz w:val="24"/>
+          <w:szCs w:val="24"/>
+          <w:lang w:val="en-US"/>
+        </w:rPr>
+      </w:pPr>
+      <w:r>
+        <w:rPr>
+          <w:rFonts w:ascii="Times New Roman" w:hAnsi="Times New Roman" w:cs="Times New Roman"/>
+          <w:sz w:val="24"/>
+          <w:szCs w:val="24"/>
+          <w:lang w:val="en-US"/>
+        </w:rPr>
+        <w:t>Performance, security, usability</w:t>
+      </w:r>
+    </w:p>
+    <w:p>
+      <w:pPr>
+        <w:spacing w:after="0" w:line="240" w:lineRule="auto"/>
+        <w:jc w:val="both"/>
+        <w:rPr>
+          <w:rFonts w:ascii="Times New Roman" w:hAnsi="Times New Roman" w:cs="Times New Roman"/>
+          <w:sz w:val="24"/>
+          <w:szCs w:val="24"/>
+          <w:lang w:val="en-US"/>
+        </w:rPr>
+      </w:pPr>
+      <w:r>
+        <w:rPr>
+          <w:rFonts w:ascii="Times New Roman" w:hAnsi="Times New Roman" w:cs="Times New Roman"/>
+          <w:sz w:val="24"/>
+          <w:szCs w:val="24"/>
+          <w:lang w:val="en-US"/>
+        </w:rPr>
+        <w:t>Some testing types require “special testing”/business knowledge:</w:t>
+      </w:r>
+    </w:p>
+    <w:p>
+      <w:pPr>
+        <w:pStyle w:val="a3"/>
+        <w:numPr>
+          <w:ilvl w:val="0"/>
+          <w:numId w:val="1"/>
+        </w:numPr>
+        <w:spacing w:after="0" w:line="240" w:lineRule="auto"/>
+        <w:jc w:val="both"/>
+        <w:rPr>
+          <w:rFonts w:ascii="Times New Roman" w:hAnsi="Times New Roman" w:cs="Times New Roman"/>
+          <w:sz w:val="24"/>
+          <w:szCs w:val="24"/>
+          <w:lang w:val="en-US"/>
+        </w:rPr>
+      </w:pPr>
+      <w:r>
+        <w:rPr>
+          <w:rFonts w:ascii="Times New Roman" w:hAnsi="Times New Roman" w:cs="Times New Roman"/>
+          <w:sz w:val="24"/>
+          <w:szCs w:val="24"/>
+          <w:lang w:val="en-US"/>
+        </w:rPr>
+        <w:t>Accessibility, Localization, Mobile testing.</w:t>
+      </w:r>
+    </w:p>
+    <w:p>
+      <w:pPr>
+        <w:spacing w:after="0" w:line="240" w:lineRule="auto"/>
+        <w:jc w:val="both"/>
+        <w:rPr>
+          <w:rFonts w:ascii="Times New Roman" w:hAnsi="Times New Roman" w:cs="Times New Roman"/>
+          <w:sz w:val="24"/>
+          <w:szCs w:val="24"/>
+          <w:lang w:val="en-US"/>
+        </w:rPr>
+      </w:pPr>
+    </w:p>
+    <w:p>
+      <w:pPr>
+        <w:spacing w:after="0" w:line="240" w:lineRule="auto"/>
+        <w:jc w:val="both"/>
+        <w:rPr>
+          <w:rFonts w:ascii="Times New Roman" w:hAnsi="Times New Roman" w:cs="Times New Roman"/>
+          <w:sz w:val="24"/>
+          <w:szCs w:val="24"/>
+          <w:lang w:val="en-US"/>
+        </w:rPr>
+      </w:pPr>
+      <w:r>
+        <w:rPr>
+          <w:rFonts w:ascii="Times New Roman" w:hAnsi="Times New Roman" w:cs="Times New Roman"/>
+          <w:sz w:val="24"/>
+          <w:szCs w:val="24"/>
+          <w:lang w:val="en-US"/>
+        </w:rPr>
+        <w:t>When testing types will be performed?</w:t>
+      </w:r>
+    </w:p>
+    <w:p>
+      <w:pPr>
+        <w:pStyle w:val="a3"/>
+        <w:numPr>
+          <w:ilvl w:val="0"/>
+          <w:numId w:val="1"/>
+        </w:numPr>
+        <w:spacing w:after="0" w:line="240" w:lineRule="auto"/>
+        <w:jc w:val="both"/>
+        <w:rPr>
+          <w:rFonts w:ascii="Times New Roman" w:hAnsi="Times New Roman" w:cs="Times New Roman"/>
+          <w:sz w:val="24"/>
+          <w:szCs w:val="24"/>
+          <w:lang w:val="en-US"/>
+        </w:rPr>
+      </w:pPr>
+      <w:r>
+        <w:rPr>
+          <w:rFonts w:ascii="Times New Roman" w:hAnsi="Times New Roman" w:cs="Times New Roman"/>
+          <w:sz w:val="24"/>
+          <w:szCs w:val="24"/>
+          <w:lang w:val="en-US"/>
+        </w:rPr>
+        <w:t>During sprint/at the end of release/during UAT; one –</w:t>
+      </w:r>
+      <w:r>
+        <w:rPr>
+          <w:rFonts w:ascii="Times New Roman" w:hAnsi="Times New Roman" w:cs="Times New Roman"/>
+          <w:sz w:val="24"/>
+          <w:szCs w:val="24"/>
+          <w:lang w:val="en-US"/>
+        </w:rPr>
+        <w:t xml:space="preserve"> </w:t>
+      </w:r>
+      <w:r>
+        <w:rPr>
+          <w:rFonts w:ascii="Times New Roman" w:hAnsi="Times New Roman" w:cs="Times New Roman"/>
+          <w:sz w:val="24"/>
+          <w:szCs w:val="24"/>
+          <w:lang w:val="en-US"/>
+        </w:rPr>
+        <w:t>time execution or every sprint.</w:t>
+      </w:r>
+    </w:p>
+    <w:p>
+      <w:pPr>
+        <w:spacing w:after="0" w:line="240" w:lineRule="auto"/>
+        <w:jc w:val="both"/>
         <w:rPr>
           <w:rFonts w:ascii="Times New Roman" w:hAnsi="Times New Roman" w:cs="Times New Roman"/>
           <w:sz w:val="24"/>
@@ -682,12 +1088,65 @@
           <w:szCs w:val="24"/>
           <w:lang w:val="en-US"/>
         </w:rPr>
-        <w:t xml:space="preserve"> APPROACH:</w:t>
-      </w:r>
-    </w:p>
-    <w:p>
-      <w:pPr>
-        <w:spacing w:after="0" w:line="240" w:lineRule="auto"/>
+        <w:t xml:space="preserve"> APPROACH</w:t>
+      </w:r>
+      <w:r>
+        <w:rPr>
+          <w:rFonts w:ascii="Times New Roman" w:hAnsi="Times New Roman" w:cs="Times New Roman"/>
+          <w:sz w:val="24"/>
+          <w:szCs w:val="24"/>
+          <w:lang w:val="en-US"/>
+        </w:rPr>
+        <w:t xml:space="preserve"> (</w:t>
+      </w:r>
+      <w:r>
+        <w:rPr>
+          <w:rFonts w:ascii="Times New Roman" w:hAnsi="Times New Roman" w:cs="Times New Roman"/>
+          <w:sz w:val="24"/>
+          <w:szCs w:val="24"/>
+        </w:rPr>
+        <w:t>подход</w:t>
+      </w:r>
+      <w:r>
+        <w:rPr>
+          <w:rFonts w:ascii="Times New Roman" w:hAnsi="Times New Roman" w:cs="Times New Roman"/>
+          <w:sz w:val="24"/>
+          <w:szCs w:val="24"/>
+          <w:lang w:val="en-US"/>
+        </w:rPr>
+        <w:t xml:space="preserve"> </w:t>
+      </w:r>
+      <w:r>
+        <w:rPr>
+          <w:rFonts w:ascii="Times New Roman" w:hAnsi="Times New Roman" w:cs="Times New Roman"/>
+          <w:sz w:val="24"/>
+          <w:szCs w:val="24"/>
+        </w:rPr>
+        <w:t>тестирования</w:t>
+      </w:r>
+      <w:r>
+        <w:rPr>
+          <w:rFonts w:ascii="Times New Roman" w:hAnsi="Times New Roman" w:cs="Times New Roman"/>
+          <w:sz w:val="24"/>
+          <w:szCs w:val="24"/>
+          <w:lang w:val="en-US"/>
+        </w:rPr>
+        <w:t>)</w:t>
+      </w:r>
+      <w:r>
+        <w:rPr>
+          <w:rFonts w:ascii="Times New Roman" w:hAnsi="Times New Roman" w:cs="Times New Roman"/>
+          <w:sz w:val="24"/>
+          <w:szCs w:val="24"/>
+          <w:lang w:val="en-US"/>
+        </w:rPr>
+        <w:t>:</w:t>
+      </w:r>
+    </w:p>
+    <w:p>
+      <w:pPr>
+        <w:spacing w:after="0" w:line="240" w:lineRule="auto"/>
+        <w:jc w:val="both"/>
         <w:rPr>
           <w:rFonts w:ascii="Times New Roman" w:hAnsi="Times New Roman" w:cs="Times New Roman"/>
           <w:sz w:val="24"/>
@@ -709,6 +1168,7 @@
       <w:pPr>
         <w:spacing w:after="0" w:line="240" w:lineRule="auto"/>
         <w:ind w:firstLine="708"/>
+        <w:jc w:val="both"/>
         <w:rPr>
           <w:rFonts w:ascii="Times New Roman" w:hAnsi="Times New Roman" w:cs="Times New Roman"/>
           <w:sz w:val="24"/>
@@ -743,12 +1203,77 @@
           <w:szCs w:val="24"/>
           <w:lang w:val="en-US"/>
         </w:rPr>
-        <w:t>? What requirements? Who supports them? When are they refreshed?</w:t>
-      </w:r>
-    </w:p>
-    <w:p>
-      <w:pPr>
-        <w:spacing w:after="0" w:line="240" w:lineRule="auto"/>
+        <w:t>? What requirements</w:t>
+      </w:r>
+      <w:r>
+        <w:rPr>
+          <w:rFonts w:ascii="Times New Roman" w:hAnsi="Times New Roman" w:cs="Times New Roman"/>
+          <w:sz w:val="24"/>
+          <w:szCs w:val="24"/>
+          <w:lang w:val="en-US"/>
+        </w:rPr>
+        <w:t xml:space="preserve"> </w:t>
+      </w:r>
+      <w:r>
+        <w:rPr>
+          <w:rFonts w:ascii="Times New Roman" w:hAnsi="Times New Roman" w:cs="Times New Roman"/>
+          <w:sz w:val="24"/>
+          <w:szCs w:val="24"/>
+          <w:lang w:val="en-US"/>
+        </w:rPr>
+        <w:t>(</w:t>
+      </w:r>
+      <w:r>
+        <w:rPr>
+          <w:rFonts w:ascii="Times New Roman" w:hAnsi="Times New Roman" w:cs="Times New Roman"/>
+          <w:i/>
+          <w:sz w:val="24"/>
+          <w:szCs w:val="24"/>
+        </w:rPr>
+        <w:t>Какие</w:t>
+      </w:r>
+      <w:r>
+        <w:rPr>
+          <w:rFonts w:ascii="Times New Roman" w:hAnsi="Times New Roman" w:cs="Times New Roman"/>
+          <w:i/>
+          <w:sz w:val="24"/>
+          <w:szCs w:val="24"/>
+          <w:lang w:val="en-US"/>
+        </w:rPr>
+        <w:t xml:space="preserve"> </w:t>
+      </w:r>
+      <w:r>
+        <w:rPr>
+          <w:rFonts w:ascii="Times New Roman" w:hAnsi="Times New Roman" w:cs="Times New Roman"/>
+          <w:i/>
+          <w:sz w:val="24"/>
+          <w:szCs w:val="24"/>
+        </w:rPr>
+        <w:t>требования</w:t>
+      </w:r>
+      <w:r>
+        <w:rPr>
+          <w:rFonts w:ascii="Times New Roman" w:hAnsi="Times New Roman" w:cs="Times New Roman"/>
+          <w:sz w:val="24"/>
+          <w:szCs w:val="24"/>
+          <w:lang w:val="en-US"/>
+        </w:rPr>
+        <w:t>)</w:t>
+      </w:r>
+      <w:r>
+        <w:rPr>
+          <w:rFonts w:ascii="Times New Roman" w:hAnsi="Times New Roman" w:cs="Times New Roman"/>
+          <w:sz w:val="24"/>
+          <w:szCs w:val="24"/>
+          <w:lang w:val="en-US"/>
+        </w:rPr>
+        <w:t>? Who supports them? When are they refreshed?</w:t>
+      </w:r>
+    </w:p>
+    <w:p>
+      <w:pPr>
+        <w:spacing w:after="0" w:line="240" w:lineRule="auto"/>
+        <w:jc w:val="both"/>
         <w:rPr>
           <w:rFonts w:ascii="Times New Roman" w:hAnsi="Times New Roman" w:cs="Times New Roman"/>
           <w:sz w:val="24"/>
@@ -769,20 +1294,22 @@
     <w:p>
       <w:pPr>
         <w:spacing w:after="0" w:line="240" w:lineRule="auto"/>
-        <w:rPr>
-          <w:rFonts w:ascii="Times New Roman" w:hAnsi="Times New Roman" w:cs="Times New Roman"/>
-          <w:sz w:val="24"/>
-          <w:szCs w:val="24"/>
-          <w:lang w:val="en-US"/>
-        </w:rPr>
-      </w:pPr>
-      <w:r>
-        <w:rPr>
-          <w:rFonts w:ascii="Times New Roman" w:hAnsi="Times New Roman" w:cs="Times New Roman"/>
-          <w:sz w:val="24"/>
-          <w:szCs w:val="24"/>
-          <w:lang w:val="en-US"/>
-        </w:rPr>
+        <w:jc w:val="both"/>
+        <w:rPr>
+          <w:rFonts w:ascii="Times New Roman" w:hAnsi="Times New Roman" w:cs="Times New Roman"/>
+          <w:sz w:val="24"/>
+          <w:szCs w:val="24"/>
+          <w:lang w:val="en-US"/>
+        </w:rPr>
+      </w:pPr>
+      <w:r>
+        <w:rPr>
+          <w:rFonts w:ascii="Times New Roman" w:hAnsi="Times New Roman" w:cs="Times New Roman"/>
+          <w:sz w:val="24"/>
+          <w:szCs w:val="24"/>
+          <w:lang w:val="en-US"/>
+        </w:rPr>
+        <w:lastRenderedPageBreak/>
         <w:tab/>
         <w:t xml:space="preserve">Test Management, Bug Tracking tools, mockups, scripts, special like </w:t>
       </w:r>
@@ -810,6 +1337,7 @@
     <w:p>
       <w:pPr>
         <w:spacing w:after="0" w:line="240" w:lineRule="auto"/>
+        <w:jc w:val="both"/>
         <w:rPr>
           <w:rFonts w:ascii="Times New Roman" w:hAnsi="Times New Roman" w:cs="Times New Roman"/>
           <w:sz w:val="24"/>
@@ -830,6 +1358,7 @@
     <w:p>
       <w:pPr>
         <w:spacing w:after="0" w:line="240" w:lineRule="auto"/>
+        <w:jc w:val="both"/>
         <w:rPr>
           <w:rFonts w:ascii="Times New Roman" w:hAnsi="Times New Roman" w:cs="Times New Roman"/>
           <w:sz w:val="24"/>
@@ -851,6 +1380,7 @@
     <w:p>
       <w:pPr>
         <w:spacing w:after="0" w:line="240" w:lineRule="auto"/>
+        <w:jc w:val="both"/>
         <w:rPr>
           <w:rFonts w:ascii="Times New Roman" w:hAnsi="Times New Roman" w:cs="Times New Roman"/>
           <w:sz w:val="24"/>
@@ -880,6 +1410,7 @@
     <w:p>
       <w:pPr>
         <w:spacing w:after="0" w:line="240" w:lineRule="auto"/>
+        <w:jc w:val="both"/>
         <w:rPr>
           <w:rFonts w:ascii="Times New Roman" w:hAnsi="Times New Roman" w:cs="Times New Roman"/>
           <w:sz w:val="24"/>
@@ -901,6 +1432,7 @@
     <w:p>
       <w:pPr>
         <w:spacing w:after="0" w:line="240" w:lineRule="auto"/>
+        <w:jc w:val="both"/>
         <w:rPr>
           <w:rFonts w:ascii="Times New Roman" w:hAnsi="Times New Roman" w:cs="Times New Roman"/>
           <w:sz w:val="24"/>
@@ -930,6 +1462,7 @@
     <w:p>
       <w:pPr>
         <w:spacing w:after="0" w:line="240" w:lineRule="auto"/>
+        <w:jc w:val="both"/>
         <w:rPr>
           <w:rFonts w:ascii="Times New Roman" w:hAnsi="Times New Roman" w:cs="Times New Roman"/>
           <w:sz w:val="24"/>
@@ -951,6 +1484,7 @@
     <w:p>
       <w:pPr>
         <w:spacing w:after="0" w:line="240" w:lineRule="auto"/>
+        <w:jc w:val="both"/>
         <w:rPr>
           <w:rFonts w:ascii="Times New Roman" w:hAnsi="Times New Roman" w:cs="Times New Roman"/>
           <w:sz w:val="24"/>
@@ -980,6 +1514,7 @@
     <w:p>
       <w:pPr>
         <w:spacing w:after="0" w:line="240" w:lineRule="auto"/>
+        <w:jc w:val="both"/>
         <w:rPr>
           <w:rFonts w:ascii="Times New Roman" w:hAnsi="Times New Roman" w:cs="Times New Roman"/>
           <w:sz w:val="24"/>
@@ -1001,17 +1536,19 @@
     <w:p>
       <w:pPr>
         <w:spacing w:after="0" w:line="240" w:lineRule="auto"/>
-        <w:rPr>
-          <w:rFonts w:ascii="Times New Roman" w:hAnsi="Times New Roman" w:cs="Times New Roman"/>
-          <w:sz w:val="24"/>
-          <w:szCs w:val="24"/>
-          <w:lang w:val="en-US"/>
-        </w:rPr>
-      </w:pPr>
-    </w:p>
-    <w:p>
-      <w:pPr>
-        <w:spacing w:after="0" w:line="240" w:lineRule="auto"/>
+        <w:jc w:val="both"/>
+        <w:rPr>
+          <w:rFonts w:ascii="Times New Roman" w:hAnsi="Times New Roman" w:cs="Times New Roman"/>
+          <w:sz w:val="24"/>
+          <w:szCs w:val="24"/>
+          <w:lang w:val="en-US"/>
+        </w:rPr>
+      </w:pPr>
+    </w:p>
+    <w:p>
+      <w:pPr>
+        <w:spacing w:after="0" w:line="240" w:lineRule="auto"/>
+        <w:jc w:val="both"/>
         <w:rPr>
           <w:rFonts w:ascii="Times New Roman" w:hAnsi="Times New Roman" w:cs="Times New Roman"/>
           <w:sz w:val="24"/>
@@ -1032,6 +1569,7 @@
     <w:p>
       <w:pPr>
         <w:spacing w:after="0" w:line="240" w:lineRule="auto"/>
+        <w:jc w:val="both"/>
         <w:rPr>
           <w:rFonts w:ascii="Times New Roman" w:hAnsi="Times New Roman" w:cs="Times New Roman"/>
           <w:sz w:val="24"/>
@@ -1052,6 +1590,7 @@
     <w:p>
       <w:pPr>
         <w:spacing w:after="0" w:line="240" w:lineRule="auto"/>
+        <w:jc w:val="both"/>
         <w:rPr>
           <w:rFonts w:ascii="Times New Roman" w:hAnsi="Times New Roman" w:cs="Times New Roman"/>
           <w:sz w:val="24"/>
@@ -1153,26 +1692,30 @@
     <w:p>
       <w:pPr>
         <w:spacing w:after="0" w:line="240" w:lineRule="auto"/>
-        <w:rPr>
-          <w:rFonts w:ascii="Times New Roman" w:hAnsi="Times New Roman" w:cs="Times New Roman"/>
-          <w:sz w:val="24"/>
-          <w:szCs w:val="24"/>
-        </w:rPr>
-      </w:pPr>
-    </w:p>
-    <w:p>
-      <w:pPr>
-        <w:spacing w:after="0" w:line="240" w:lineRule="auto"/>
-        <w:rPr>
-          <w:rFonts w:ascii="Times New Roman" w:hAnsi="Times New Roman" w:cs="Times New Roman"/>
-          <w:sz w:val="24"/>
-          <w:szCs w:val="24"/>
-          <w:lang w:val="en-US"/>
-        </w:rPr>
-      </w:pPr>
-      <w:r>
-        <w:rPr>
-          <w:rFonts w:ascii="Times New Roman" w:hAnsi="Times New Roman" w:cs="Times New Roman"/>
+        <w:jc w:val="both"/>
+        <w:rPr>
+          <w:rFonts w:ascii="Times New Roman" w:hAnsi="Times New Roman" w:cs="Times New Roman"/>
+          <w:sz w:val="24"/>
+          <w:szCs w:val="24"/>
+        </w:rPr>
+      </w:pPr>
+    </w:p>
+    <w:p>
+      <w:pPr>
+        <w:spacing w:after="0" w:line="240" w:lineRule="auto"/>
+        <w:jc w:val="both"/>
+        <w:rPr>
+          <w:rFonts w:ascii="Times New Roman" w:hAnsi="Times New Roman" w:cs="Times New Roman"/>
+          <w:b/>
+          <w:sz w:val="24"/>
+          <w:szCs w:val="24"/>
+          <w:lang w:val="en-US"/>
+        </w:rPr>
+      </w:pPr>
+      <w:r>
+        <w:rPr>
+          <w:rFonts w:ascii="Times New Roman" w:hAnsi="Times New Roman" w:cs="Times New Roman"/>
+          <w:b/>
           <w:sz w:val="24"/>
           <w:szCs w:val="24"/>
           <w:lang w:val="en-US"/>
@@ -1183,18 +1726,21 @@
     <w:p>
       <w:pPr>
         <w:spacing w:after="0" w:line="240" w:lineRule="auto"/>
-        <w:rPr>
-          <w:rFonts w:ascii="Times New Roman" w:hAnsi="Times New Roman" w:cs="Times New Roman"/>
-          <w:sz w:val="24"/>
-          <w:szCs w:val="24"/>
-          <w:lang w:val="en-US"/>
-        </w:rPr>
-      </w:pPr>
-      <w:r>
-        <w:rPr>
-          <w:rFonts w:ascii="Times New Roman" w:hAnsi="Times New Roman" w:cs="Times New Roman"/>
-          <w:sz w:val="24"/>
-          <w:szCs w:val="24"/>
+        <w:jc w:val="both"/>
+        <w:rPr>
+          <w:rFonts w:ascii="Times New Roman" w:hAnsi="Times New Roman" w:cs="Times New Roman"/>
+          <w:sz w:val="24"/>
+          <w:szCs w:val="24"/>
+          <w:u w:val="single"/>
+          <w:lang w:val="en-US"/>
+        </w:rPr>
+      </w:pPr>
+      <w:r>
+        <w:rPr>
+          <w:rFonts w:ascii="Times New Roman" w:hAnsi="Times New Roman" w:cs="Times New Roman"/>
+          <w:sz w:val="24"/>
+          <w:szCs w:val="24"/>
+          <w:u w:val="single"/>
           <w:lang w:val="en-US"/>
         </w:rPr>
         <w:t>Engineering practices:</w:t>
@@ -1203,27 +1749,28 @@
     <w:p>
       <w:pPr>
         <w:spacing w:after="0" w:line="240" w:lineRule="auto"/>
-        <w:rPr>
-          <w:rFonts w:ascii="Times New Roman" w:hAnsi="Times New Roman" w:cs="Times New Roman"/>
-          <w:sz w:val="24"/>
-          <w:szCs w:val="24"/>
-          <w:lang w:val="en-US"/>
-        </w:rPr>
-      </w:pPr>
-      <w:r>
-        <w:rPr>
-          <w:rFonts w:ascii="Times New Roman" w:hAnsi="Times New Roman" w:cs="Times New Roman"/>
-          <w:sz w:val="24"/>
-          <w:szCs w:val="24"/>
-          <w:lang w:val="en-US"/>
-        </w:rPr>
-        <w:lastRenderedPageBreak/>
+        <w:jc w:val="both"/>
+        <w:rPr>
+          <w:rFonts w:ascii="Times New Roman" w:hAnsi="Times New Roman" w:cs="Times New Roman"/>
+          <w:sz w:val="24"/>
+          <w:szCs w:val="24"/>
+          <w:lang w:val="en-US"/>
+        </w:rPr>
+      </w:pPr>
+      <w:r>
+        <w:rPr>
+          <w:rFonts w:ascii="Times New Roman" w:hAnsi="Times New Roman" w:cs="Times New Roman"/>
+          <w:sz w:val="24"/>
+          <w:szCs w:val="24"/>
+          <w:lang w:val="en-US"/>
+        </w:rPr>
         <w:t>CI/CD</w:t>
       </w:r>
     </w:p>
     <w:p>
       <w:pPr>
         <w:spacing w:after="0" w:line="240" w:lineRule="auto"/>
+        <w:jc w:val="both"/>
         <w:rPr>
           <w:rFonts w:ascii="Times New Roman" w:hAnsi="Times New Roman" w:cs="Times New Roman"/>
           <w:sz w:val="24"/>
@@ -1244,6 +1791,7 @@
     <w:p>
       <w:pPr>
         <w:spacing w:after="0" w:line="240" w:lineRule="auto"/>
+        <w:jc w:val="both"/>
         <w:rPr>
           <w:rFonts w:ascii="Times New Roman" w:hAnsi="Times New Roman" w:cs="Times New Roman"/>
           <w:sz w:val="24"/>
@@ -1264,6 +1812,7 @@
     <w:p>
       <w:pPr>
         <w:spacing w:after="0" w:line="240" w:lineRule="auto"/>
+        <w:jc w:val="both"/>
         <w:rPr>
           <w:rFonts w:ascii="Times New Roman" w:hAnsi="Times New Roman" w:cs="Times New Roman"/>
           <w:sz w:val="24"/>
@@ -1284,6 +1833,7 @@
     <w:p>
       <w:pPr>
         <w:spacing w:after="0" w:line="240" w:lineRule="auto"/>
+        <w:jc w:val="both"/>
         <w:rPr>
           <w:rFonts w:ascii="Times New Roman" w:hAnsi="Times New Roman" w:cs="Times New Roman"/>
           <w:sz w:val="24"/>
@@ -1304,6 +1854,7 @@
     <w:p>
       <w:pPr>
         <w:spacing w:after="0" w:line="240" w:lineRule="auto"/>
+        <w:jc w:val="both"/>
         <w:rPr>
           <w:rFonts w:ascii="Times New Roman" w:hAnsi="Times New Roman" w:cs="Times New Roman"/>
           <w:sz w:val="24"/>
@@ -1324,6 +1875,7 @@
     <w:p>
       <w:pPr>
         <w:spacing w:after="0" w:line="240" w:lineRule="auto"/>
+        <w:jc w:val="both"/>
         <w:rPr>
           <w:rFonts w:ascii="Times New Roman" w:hAnsi="Times New Roman" w:cs="Times New Roman"/>
           <w:sz w:val="24"/>
@@ -1344,6 +1896,7 @@
     <w:p>
       <w:pPr>
         <w:spacing w:after="0" w:line="240" w:lineRule="auto"/>
+        <w:jc w:val="both"/>
         <w:rPr>
           <w:rFonts w:ascii="Times New Roman" w:hAnsi="Times New Roman" w:cs="Times New Roman"/>
           <w:sz w:val="24"/>
@@ -1364,17 +1917,19 @@
     <w:p>
       <w:pPr>
         <w:spacing w:after="0" w:line="240" w:lineRule="auto"/>
-        <w:rPr>
-          <w:rFonts w:ascii="Times New Roman" w:hAnsi="Times New Roman" w:cs="Times New Roman"/>
-          <w:sz w:val="24"/>
-          <w:szCs w:val="24"/>
-          <w:lang w:val="en-US"/>
-        </w:rPr>
-      </w:pPr>
-    </w:p>
-    <w:p>
-      <w:pPr>
-        <w:spacing w:after="0" w:line="240" w:lineRule="auto"/>
+        <w:jc w:val="both"/>
+        <w:rPr>
+          <w:rFonts w:ascii="Times New Roman" w:hAnsi="Times New Roman" w:cs="Times New Roman"/>
+          <w:sz w:val="24"/>
+          <w:szCs w:val="24"/>
+          <w:lang w:val="en-US"/>
+        </w:rPr>
+      </w:pPr>
+    </w:p>
+    <w:p>
+      <w:pPr>
+        <w:spacing w:after="0" w:line="240" w:lineRule="auto"/>
+        <w:jc w:val="both"/>
         <w:rPr>
           <w:rFonts w:ascii="Times New Roman" w:hAnsi="Times New Roman" w:cs="Times New Roman"/>
           <w:sz w:val="24"/>
@@ -1400,6 +1955,7 @@
           <w:numId w:val="2"/>
         </w:numPr>
         <w:spacing w:after="0" w:line="240" w:lineRule="auto"/>
+        <w:jc w:val="both"/>
         <w:rPr>
           <w:rFonts w:ascii="Times New Roman" w:hAnsi="Times New Roman" w:cs="Times New Roman"/>
           <w:sz w:val="24"/>
@@ -1425,6 +1981,7 @@
           <w:numId w:val="1"/>
         </w:numPr>
         <w:spacing w:after="0" w:line="240" w:lineRule="auto"/>
+        <w:jc w:val="both"/>
         <w:rPr>
           <w:rFonts w:ascii="Times New Roman" w:hAnsi="Times New Roman" w:cs="Times New Roman"/>
           <w:sz w:val="24"/>
@@ -1476,6 +2033,7 @@
           <w:numId w:val="1"/>
         </w:numPr>
         <w:spacing w:after="0" w:line="240" w:lineRule="auto"/>
+        <w:jc w:val="both"/>
         <w:rPr>
           <w:rFonts w:ascii="Times New Roman" w:hAnsi="Times New Roman" w:cs="Times New Roman"/>
           <w:sz w:val="24"/>
@@ -1501,6 +2059,7 @@
           <w:numId w:val="2"/>
         </w:numPr>
         <w:spacing w:after="0" w:line="240" w:lineRule="auto"/>
+        <w:jc w:val="both"/>
         <w:rPr>
           <w:rFonts w:ascii="Times New Roman" w:hAnsi="Times New Roman" w:cs="Times New Roman"/>
           <w:sz w:val="24"/>
@@ -1526,6 +2085,7 @@
           <w:numId w:val="1"/>
         </w:numPr>
         <w:spacing w:after="0" w:line="240" w:lineRule="auto"/>
+        <w:jc w:val="both"/>
         <w:rPr>
           <w:rFonts w:ascii="Times New Roman" w:hAnsi="Times New Roman" w:cs="Times New Roman"/>
           <w:sz w:val="24"/>
@@ -1551,6 +2111,7 @@
           <w:numId w:val="1"/>
         </w:numPr>
         <w:spacing w:after="0" w:line="240" w:lineRule="auto"/>
+        <w:jc w:val="both"/>
         <w:rPr>
           <w:rFonts w:ascii="Times New Roman" w:hAnsi="Times New Roman" w:cs="Times New Roman"/>
           <w:sz w:val="24"/>
@@ -1576,6 +2137,7 @@
           <w:numId w:val="1"/>
         </w:numPr>
         <w:spacing w:after="0" w:line="240" w:lineRule="auto"/>
+        <w:jc w:val="both"/>
         <w:rPr>
           <w:rFonts w:ascii="Times New Roman" w:hAnsi="Times New Roman" w:cs="Times New Roman"/>
           <w:sz w:val="24"/>
@@ -1601,6 +2163,7 @@
           <w:numId w:val="1"/>
         </w:numPr>
         <w:spacing w:after="0" w:line="240" w:lineRule="auto"/>
+        <w:jc w:val="both"/>
         <w:rPr>
           <w:rFonts w:ascii="Times New Roman" w:hAnsi="Times New Roman" w:cs="Times New Roman"/>
           <w:sz w:val="24"/>
@@ -1626,6 +2189,7 @@
           <w:numId w:val="2"/>
         </w:numPr>
         <w:spacing w:after="0" w:line="240" w:lineRule="auto"/>
+        <w:jc w:val="both"/>
         <w:rPr>
           <w:rFonts w:ascii="Times New Roman" w:hAnsi="Times New Roman" w:cs="Times New Roman"/>
           <w:sz w:val="24"/>
@@ -1651,6 +2215,7 @@
           <w:numId w:val="1"/>
         </w:numPr>
         <w:spacing w:after="0" w:line="240" w:lineRule="auto"/>
+        <w:jc w:val="both"/>
         <w:rPr>
           <w:rFonts w:ascii="Times New Roman" w:hAnsi="Times New Roman" w:cs="Times New Roman"/>
           <w:sz w:val="24"/>
@@ -1694,6 +2259,7 @@
           <w:numId w:val="1"/>
         </w:numPr>
         <w:spacing w:after="0" w:line="240" w:lineRule="auto"/>
+        <w:jc w:val="both"/>
         <w:rPr>
           <w:rFonts w:ascii="Times New Roman" w:hAnsi="Times New Roman" w:cs="Times New Roman"/>
           <w:sz w:val="24"/>
@@ -1714,17 +2280,1946 @@
     <w:p>
       <w:pPr>
         <w:spacing w:after="0" w:line="240" w:lineRule="auto"/>
-        <w:rPr>
-          <w:rFonts w:ascii="Times New Roman" w:hAnsi="Times New Roman" w:cs="Times New Roman"/>
-          <w:sz w:val="24"/>
-          <w:szCs w:val="24"/>
-          <w:lang w:val="en-US"/>
-        </w:rPr>
-      </w:pPr>
-    </w:p>
-    <w:p>
-      <w:pPr>
-        <w:spacing w:after="0" w:line="240" w:lineRule="auto"/>
+        <w:jc w:val="both"/>
+        <w:rPr>
+          <w:rFonts w:ascii="Times New Roman" w:hAnsi="Times New Roman" w:cs="Times New Roman"/>
+          <w:sz w:val="24"/>
+          <w:szCs w:val="24"/>
+          <w:lang w:val="en-US"/>
+        </w:rPr>
+      </w:pPr>
+    </w:p>
+    <w:p>
+      <w:pPr>
+        <w:spacing w:after="0" w:line="240" w:lineRule="auto"/>
+        <w:jc w:val="both"/>
+        <w:rPr>
+          <w:rFonts w:ascii="Times New Roman" w:hAnsi="Times New Roman" w:cs="Times New Roman"/>
+          <w:sz w:val="24"/>
+          <w:szCs w:val="24"/>
+          <w:lang w:val="en-US"/>
+        </w:rPr>
+      </w:pPr>
+      <w:r>
+        <w:rPr>
+          <w:rFonts w:ascii="Times New Roman" w:hAnsi="Times New Roman" w:cs="Times New Roman"/>
+          <w:sz w:val="24"/>
+          <w:szCs w:val="24"/>
+          <w:lang w:val="en-US"/>
+        </w:rPr>
+        <w:t>How to improve test automation?</w:t>
+      </w:r>
+    </w:p>
+    <w:p>
+      <w:pPr>
+        <w:spacing w:after="0" w:line="240" w:lineRule="auto"/>
+        <w:jc w:val="both"/>
+        <w:rPr>
+          <w:rFonts w:ascii="Times New Roman" w:hAnsi="Times New Roman" w:cs="Times New Roman"/>
+          <w:sz w:val="24"/>
+          <w:szCs w:val="24"/>
+          <w:u w:val="single"/>
+          <w:lang w:val="en-US"/>
+        </w:rPr>
+      </w:pPr>
+      <w:r>
+        <w:rPr>
+          <w:rFonts w:ascii="Times New Roman" w:hAnsi="Times New Roman" w:cs="Times New Roman"/>
+          <w:sz w:val="24"/>
+          <w:szCs w:val="24"/>
+          <w:u w:val="single"/>
+          <w:lang w:val="en-US"/>
+        </w:rPr>
+        <w:t>Test automation issues</w:t>
+      </w:r>
+      <w:r>
+        <w:rPr>
+          <w:rFonts w:ascii="Times New Roman" w:hAnsi="Times New Roman" w:cs="Times New Roman"/>
+          <w:sz w:val="24"/>
+          <w:szCs w:val="24"/>
+          <w:u w:val="single"/>
+          <w:lang w:val="en-US"/>
+        </w:rPr>
+        <w:t>:</w:t>
+      </w:r>
+    </w:p>
+    <w:p>
+      <w:pPr>
+        <w:spacing w:after="0" w:line="240" w:lineRule="auto"/>
+        <w:jc w:val="both"/>
+        <w:rPr>
+          <w:rFonts w:ascii="Times New Roman" w:hAnsi="Times New Roman" w:cs="Times New Roman"/>
+          <w:sz w:val="24"/>
+          <w:szCs w:val="24"/>
+          <w:lang w:val="en-US"/>
+        </w:rPr>
+      </w:pPr>
+      <w:r>
+        <w:rPr>
+          <w:rFonts w:ascii="Times New Roman" w:hAnsi="Times New Roman" w:cs="Times New Roman"/>
+          <w:sz w:val="24"/>
+          <w:szCs w:val="24"/>
+          <w:lang w:val="en-US"/>
+        </w:rPr>
+        <w:t>Do not find defects.</w:t>
+      </w:r>
+      <w:r>
+        <w:rPr>
+          <w:rFonts w:ascii="Times New Roman" w:hAnsi="Times New Roman" w:cs="Times New Roman"/>
+          <w:sz w:val="24"/>
+          <w:szCs w:val="24"/>
+          <w:lang w:val="en-US"/>
+        </w:rPr>
+        <w:tab/>
+      </w:r>
+      <w:r>
+        <w:rPr>
+          <w:rFonts w:ascii="Times New Roman" w:hAnsi="Times New Roman" w:cs="Times New Roman"/>
+          <w:sz w:val="24"/>
+          <w:szCs w:val="24"/>
+          <w:lang w:val="en-US"/>
+        </w:rPr>
+        <w:tab/>
+      </w:r>
+      <w:r>
+        <w:rPr>
+          <w:rFonts w:ascii="Times New Roman" w:hAnsi="Times New Roman" w:cs="Times New Roman"/>
+          <w:sz w:val="24"/>
+          <w:szCs w:val="24"/>
+          <w:lang w:val="en-US"/>
+        </w:rPr>
+        <w:tab/>
+      </w:r>
+      <w:r>
+        <w:rPr>
+          <w:rFonts w:ascii="Times New Roman" w:hAnsi="Times New Roman" w:cs="Times New Roman"/>
+          <w:sz w:val="24"/>
+          <w:szCs w:val="24"/>
+          <w:lang w:val="en-US"/>
+        </w:rPr>
+        <w:tab/>
+      </w:r>
+      <w:r>
+        <w:rPr>
+          <w:rFonts w:ascii="Times New Roman" w:hAnsi="Times New Roman" w:cs="Times New Roman"/>
+          <w:sz w:val="24"/>
+          <w:szCs w:val="24"/>
+          <w:lang w:val="en-US"/>
+        </w:rPr>
+        <w:tab/>
+      </w:r>
+    </w:p>
+    <w:p>
+      <w:pPr>
+        <w:spacing w:after="0" w:line="240" w:lineRule="auto"/>
+        <w:jc w:val="both"/>
+        <w:rPr>
+          <w:rFonts w:ascii="Times New Roman" w:hAnsi="Times New Roman" w:cs="Times New Roman"/>
+          <w:sz w:val="24"/>
+          <w:szCs w:val="24"/>
+          <w:lang w:val="en-US"/>
+        </w:rPr>
+      </w:pPr>
+      <w:r>
+        <w:rPr>
+          <w:rFonts w:ascii="Times New Roman" w:hAnsi="Times New Roman" w:cs="Times New Roman"/>
+          <w:sz w:val="24"/>
+          <w:szCs w:val="24"/>
+          <w:lang w:val="en-US"/>
+        </w:rPr>
+        <w:t>Do not reduce manual test effort.</w:t>
+      </w:r>
+      <w:r>
+        <w:rPr>
+          <w:rFonts w:ascii="Times New Roman" w:hAnsi="Times New Roman" w:cs="Times New Roman"/>
+          <w:sz w:val="24"/>
+          <w:szCs w:val="24"/>
+          <w:lang w:val="en-US"/>
+        </w:rPr>
+        <w:tab/>
+      </w:r>
+      <w:r>
+        <w:rPr>
+          <w:rFonts w:ascii="Times New Roman" w:hAnsi="Times New Roman" w:cs="Times New Roman"/>
+          <w:sz w:val="24"/>
+          <w:szCs w:val="24"/>
+          <w:lang w:val="en-US"/>
+        </w:rPr>
+        <w:tab/>
+      </w:r>
+      <w:r>
+        <w:rPr>
+          <w:rFonts w:ascii="Times New Roman" w:hAnsi="Times New Roman" w:cs="Times New Roman"/>
+          <w:sz w:val="24"/>
+          <w:szCs w:val="24"/>
+          <w:lang w:val="en-US"/>
+        </w:rPr>
+        <w:tab/>
+      </w:r>
+    </w:p>
+    <w:p>
+      <w:pPr>
+        <w:spacing w:after="0" w:line="240" w:lineRule="auto"/>
+        <w:jc w:val="both"/>
+        <w:rPr>
+          <w:rFonts w:ascii="Times New Roman" w:hAnsi="Times New Roman" w:cs="Times New Roman"/>
+          <w:sz w:val="24"/>
+          <w:szCs w:val="24"/>
+          <w:lang w:val="en-US"/>
+        </w:rPr>
+      </w:pPr>
+      <w:r>
+        <w:rPr>
+          <w:rFonts w:ascii="Times New Roman" w:hAnsi="Times New Roman" w:cs="Times New Roman"/>
+          <w:sz w:val="24"/>
+          <w:szCs w:val="24"/>
+          <w:lang w:val="en-US"/>
+        </w:rPr>
+        <w:t>Tests are unstable.</w:t>
+      </w:r>
+    </w:p>
+    <w:p>
+      <w:pPr>
+        <w:spacing w:after="0" w:line="240" w:lineRule="auto"/>
+        <w:jc w:val="both"/>
+        <w:rPr>
+          <w:rFonts w:ascii="Times New Roman" w:hAnsi="Times New Roman" w:cs="Times New Roman"/>
+          <w:sz w:val="24"/>
+          <w:szCs w:val="24"/>
+          <w:lang w:val="en-US"/>
+        </w:rPr>
+      </w:pPr>
+      <w:r>
+        <w:rPr>
+          <w:rFonts w:ascii="Times New Roman" w:hAnsi="Times New Roman" w:cs="Times New Roman"/>
+          <w:sz w:val="24"/>
+          <w:szCs w:val="24"/>
+          <w:lang w:val="en-US"/>
+        </w:rPr>
+        <w:t>Execution is too long.</w:t>
+      </w:r>
+    </w:p>
+    <w:p>
+      <w:pPr>
+        <w:spacing w:after="0" w:line="240" w:lineRule="auto"/>
+        <w:jc w:val="both"/>
+        <w:rPr>
+          <w:rFonts w:ascii="Times New Roman" w:hAnsi="Times New Roman" w:cs="Times New Roman"/>
+          <w:sz w:val="24"/>
+          <w:szCs w:val="24"/>
+          <w:lang w:val="en-US"/>
+        </w:rPr>
+      </w:pPr>
+      <w:r>
+        <w:rPr>
+          <w:rFonts w:ascii="Times New Roman" w:hAnsi="Times New Roman" w:cs="Times New Roman"/>
+          <w:sz w:val="24"/>
+          <w:szCs w:val="24"/>
+          <w:lang w:val="en-US"/>
+        </w:rPr>
+        <w:t>Time-consuming maintenance.</w:t>
+      </w:r>
+      <w:r>
+        <w:rPr>
+          <w:rFonts w:ascii="Times New Roman" w:hAnsi="Times New Roman" w:cs="Times New Roman"/>
+          <w:sz w:val="24"/>
+          <w:szCs w:val="24"/>
+          <w:lang w:val="en-US"/>
+        </w:rPr>
+        <w:tab/>
+      </w:r>
+      <w:r>
+        <w:rPr>
+          <w:rFonts w:ascii="Times New Roman" w:hAnsi="Times New Roman" w:cs="Times New Roman"/>
+          <w:sz w:val="24"/>
+          <w:szCs w:val="24"/>
+          <w:lang w:val="en-US"/>
+        </w:rPr>
+        <w:tab/>
+      </w:r>
+      <w:r>
+        <w:rPr>
+          <w:rFonts w:ascii="Times New Roman" w:hAnsi="Times New Roman" w:cs="Times New Roman"/>
+          <w:sz w:val="24"/>
+          <w:szCs w:val="24"/>
+          <w:lang w:val="en-US"/>
+        </w:rPr>
+        <w:tab/>
+      </w:r>
+    </w:p>
+    <w:p>
+      <w:pPr>
+        <w:spacing w:after="0" w:line="240" w:lineRule="auto"/>
+        <w:jc w:val="both"/>
+        <w:rPr>
+          <w:rFonts w:ascii="Times New Roman" w:hAnsi="Times New Roman" w:cs="Times New Roman"/>
+          <w:sz w:val="24"/>
+          <w:szCs w:val="24"/>
+          <w:lang w:val="en-US"/>
+        </w:rPr>
+      </w:pPr>
+      <w:r>
+        <w:rPr>
+          <w:rFonts w:ascii="Times New Roman" w:hAnsi="Times New Roman" w:cs="Times New Roman"/>
+          <w:sz w:val="24"/>
+          <w:szCs w:val="24"/>
+          <w:lang w:val="en-US"/>
+        </w:rPr>
+        <w:t>Feedback on pro</w:t>
+      </w:r>
+      <w:r>
+        <w:rPr>
+          <w:rFonts w:ascii="Times New Roman" w:hAnsi="Times New Roman" w:cs="Times New Roman"/>
+          <w:sz w:val="24"/>
+          <w:szCs w:val="24"/>
+          <w:lang w:val="en-US"/>
+        </w:rPr>
+        <w:t>duct quality is provide late</w:t>
+      </w:r>
+    </w:p>
+    <w:p>
+      <w:pPr>
+        <w:spacing w:after="0" w:line="240" w:lineRule="auto"/>
+        <w:jc w:val="both"/>
+        <w:rPr>
+          <w:rFonts w:ascii="Times New Roman" w:hAnsi="Times New Roman" w:cs="Times New Roman"/>
+          <w:sz w:val="24"/>
+          <w:szCs w:val="24"/>
+          <w:lang w:val="en-US"/>
+        </w:rPr>
+      </w:pPr>
+    </w:p>
+    <w:p>
+      <w:pPr>
+        <w:spacing w:after="0" w:line="240" w:lineRule="auto"/>
+        <w:jc w:val="both"/>
+        <w:rPr>
+          <w:rFonts w:ascii="Times New Roman" w:hAnsi="Times New Roman" w:cs="Times New Roman"/>
+          <w:sz w:val="24"/>
+          <w:szCs w:val="24"/>
+          <w:lang w:val="en-US"/>
+        </w:rPr>
+      </w:pPr>
+      <w:r>
+        <w:rPr>
+          <w:rFonts w:ascii="Times New Roman" w:hAnsi="Times New Roman" w:cs="Times New Roman"/>
+          <w:sz w:val="24"/>
+          <w:szCs w:val="24"/>
+          <w:u w:val="single"/>
+          <w:lang w:val="en-US"/>
+        </w:rPr>
+        <w:t>How to resolve</w:t>
+      </w:r>
+      <w:r>
+        <w:rPr>
+          <w:rFonts w:ascii="Times New Roman" w:hAnsi="Times New Roman" w:cs="Times New Roman"/>
+          <w:sz w:val="24"/>
+          <w:szCs w:val="24"/>
+          <w:u w:val="single"/>
+          <w:lang w:val="en-US"/>
+        </w:rPr>
+        <w:t>:</w:t>
+      </w:r>
+    </w:p>
+    <w:p>
+      <w:pPr>
+        <w:spacing w:after="0" w:line="240" w:lineRule="auto"/>
+        <w:jc w:val="both"/>
+        <w:rPr>
+          <w:rFonts w:ascii="Times New Roman" w:hAnsi="Times New Roman" w:cs="Times New Roman"/>
+          <w:sz w:val="24"/>
+          <w:szCs w:val="24"/>
+          <w:lang w:val="en-US"/>
+        </w:rPr>
+      </w:pPr>
+      <w:r>
+        <w:rPr>
+          <w:rFonts w:ascii="Times New Roman" w:hAnsi="Times New Roman" w:cs="Times New Roman"/>
+          <w:sz w:val="24"/>
+          <w:szCs w:val="24"/>
+          <w:lang w:val="en-US"/>
+        </w:rPr>
+        <w:lastRenderedPageBreak/>
+        <w:t>Align test automation with common test strategy.</w:t>
+      </w:r>
+    </w:p>
+    <w:p>
+      <w:pPr>
+        <w:spacing w:after="0" w:line="240" w:lineRule="auto"/>
+        <w:jc w:val="both"/>
+        <w:rPr>
+          <w:rFonts w:ascii="Times New Roman" w:hAnsi="Times New Roman" w:cs="Times New Roman"/>
+          <w:sz w:val="24"/>
+          <w:szCs w:val="24"/>
+          <w:lang w:val="en-US"/>
+        </w:rPr>
+      </w:pPr>
+      <w:r>
+        <w:rPr>
+          <w:rFonts w:ascii="Times New Roman" w:hAnsi="Times New Roman" w:cs="Times New Roman"/>
+          <w:sz w:val="24"/>
+          <w:szCs w:val="24"/>
+          <w:lang w:val="en-US"/>
+        </w:rPr>
+        <w:t>Balanced test automation pyramid to cover more business logic on API level.</w:t>
+      </w:r>
+    </w:p>
+    <w:p>
+      <w:pPr>
+        <w:spacing w:after="0" w:line="240" w:lineRule="auto"/>
+        <w:jc w:val="both"/>
+        <w:rPr>
+          <w:rFonts w:ascii="Times New Roman" w:hAnsi="Times New Roman" w:cs="Times New Roman"/>
+          <w:sz w:val="24"/>
+          <w:szCs w:val="24"/>
+          <w:lang w:val="en-US"/>
+        </w:rPr>
+      </w:pPr>
+      <w:r>
+        <w:rPr>
+          <w:rFonts w:ascii="Times New Roman" w:hAnsi="Times New Roman" w:cs="Times New Roman"/>
+          <w:sz w:val="24"/>
+          <w:szCs w:val="24"/>
+          <w:lang w:val="en-US"/>
+        </w:rPr>
+        <w:t>Include test automation (at least smoke test) into CI/CD pipeline and quality gates.</w:t>
+      </w:r>
+    </w:p>
+    <w:p>
+      <w:pPr>
+        <w:spacing w:after="0" w:line="240" w:lineRule="auto"/>
+        <w:jc w:val="both"/>
+        <w:rPr>
+          <w:rFonts w:ascii="Times New Roman" w:hAnsi="Times New Roman" w:cs="Times New Roman"/>
+          <w:sz w:val="24"/>
+          <w:szCs w:val="24"/>
+          <w:lang w:val="en-US"/>
+        </w:rPr>
+      </w:pPr>
+      <w:r>
+        <w:rPr>
+          <w:rFonts w:ascii="Times New Roman" w:hAnsi="Times New Roman" w:cs="Times New Roman"/>
+          <w:sz w:val="24"/>
+          <w:szCs w:val="24"/>
+          <w:lang w:val="en-US"/>
+        </w:rPr>
+        <w:t>Parallel execution.</w:t>
+      </w:r>
+    </w:p>
+    <w:p>
+      <w:pPr>
+        <w:spacing w:after="0" w:line="240" w:lineRule="auto"/>
+        <w:jc w:val="both"/>
+        <w:rPr>
+          <w:rFonts w:ascii="Times New Roman" w:hAnsi="Times New Roman" w:cs="Times New Roman"/>
+          <w:sz w:val="24"/>
+          <w:szCs w:val="24"/>
+          <w:lang w:val="en-US"/>
+        </w:rPr>
+      </w:pPr>
+      <w:r>
+        <w:rPr>
+          <w:rFonts w:ascii="Times New Roman" w:hAnsi="Times New Roman" w:cs="Times New Roman"/>
+          <w:sz w:val="24"/>
+          <w:szCs w:val="24"/>
+          <w:lang w:val="en-US"/>
+        </w:rPr>
+        <w:t>Run and analyze result at least once in sprint.</w:t>
+      </w:r>
+    </w:p>
+    <w:p>
+      <w:pPr>
+        <w:spacing w:after="0" w:line="240" w:lineRule="auto"/>
+        <w:jc w:val="both"/>
+        <w:rPr>
+          <w:rFonts w:ascii="Times New Roman" w:hAnsi="Times New Roman" w:cs="Times New Roman"/>
+          <w:sz w:val="24"/>
+          <w:szCs w:val="24"/>
+          <w:lang w:val="en-US"/>
+        </w:rPr>
+      </w:pPr>
+    </w:p>
+    <w:p>
+      <w:pPr>
+        <w:spacing w:after="0" w:line="240" w:lineRule="auto"/>
+        <w:jc w:val="both"/>
+        <w:rPr>
+          <w:rFonts w:ascii="Times New Roman" w:hAnsi="Times New Roman" w:cs="Times New Roman"/>
+          <w:sz w:val="24"/>
+          <w:szCs w:val="24"/>
+          <w:lang w:val="en-US"/>
+        </w:rPr>
+      </w:pPr>
+    </w:p>
+    <w:p>
+      <w:pPr>
+        <w:spacing w:after="0" w:line="240" w:lineRule="auto"/>
+        <w:jc w:val="both"/>
+        <w:rPr>
+          <w:rFonts w:ascii="Times New Roman" w:hAnsi="Times New Roman" w:cs="Times New Roman"/>
+          <w:sz w:val="24"/>
+          <w:szCs w:val="24"/>
+          <w:lang w:val="en-US"/>
+        </w:rPr>
+      </w:pPr>
+      <w:r>
+        <w:rPr>
+          <w:rFonts w:ascii="Times New Roman" w:hAnsi="Times New Roman" w:cs="Times New Roman"/>
+          <w:sz w:val="24"/>
+          <w:szCs w:val="24"/>
+          <w:lang w:val="en-US"/>
+        </w:rPr>
+        <w:t>REQUIREMENT TESTING. INTRODUCTION.</w:t>
+      </w:r>
+    </w:p>
+    <w:p>
+      <w:pPr>
+        <w:spacing w:after="0" w:line="240" w:lineRule="auto"/>
+        <w:jc w:val="both"/>
+        <w:rPr>
+          <w:rFonts w:ascii="Times New Roman" w:hAnsi="Times New Roman" w:cs="Times New Roman"/>
+          <w:sz w:val="24"/>
+          <w:szCs w:val="24"/>
+          <w:lang w:val="en-US"/>
+        </w:rPr>
+      </w:pPr>
+      <w:r>
+        <w:rPr>
+          <w:rFonts w:ascii="Times New Roman" w:hAnsi="Times New Roman" w:cs="Times New Roman"/>
+          <w:sz w:val="24"/>
+          <w:szCs w:val="24"/>
+          <w:lang w:val="en-US"/>
+        </w:rPr>
+        <w:t xml:space="preserve">Product backlog </w:t>
+      </w:r>
+      <w:r>
+        <w:rPr>
+          <w:rFonts w:ascii="Times New Roman" w:hAnsi="Times New Roman" w:cs="Times New Roman"/>
+          <w:sz w:val="24"/>
+          <w:szCs w:val="24"/>
+        </w:rPr>
+        <w:t>разделяют</w:t>
+      </w:r>
+      <w:r>
+        <w:rPr>
+          <w:rFonts w:ascii="Times New Roman" w:hAnsi="Times New Roman" w:cs="Times New Roman"/>
+          <w:sz w:val="24"/>
+          <w:szCs w:val="24"/>
+          <w:lang w:val="en-US"/>
+        </w:rPr>
+        <w:t xml:space="preserve"> </w:t>
+      </w:r>
+      <w:r>
+        <w:rPr>
+          <w:rFonts w:ascii="Times New Roman" w:hAnsi="Times New Roman" w:cs="Times New Roman"/>
+          <w:sz w:val="24"/>
+          <w:szCs w:val="24"/>
+        </w:rPr>
+        <w:t>на</w:t>
+      </w:r>
+      <w:r>
+        <w:rPr>
+          <w:rFonts w:ascii="Times New Roman" w:hAnsi="Times New Roman" w:cs="Times New Roman"/>
+          <w:sz w:val="24"/>
+          <w:szCs w:val="24"/>
+          <w:lang w:val="en-US"/>
+        </w:rPr>
+        <w:t xml:space="preserve"> </w:t>
+      </w:r>
+      <w:r>
+        <w:rPr>
+          <w:rFonts w:ascii="Times New Roman" w:hAnsi="Times New Roman" w:cs="Times New Roman"/>
+          <w:sz w:val="24"/>
+          <w:szCs w:val="24"/>
+          <w:lang w:val="en-US"/>
+        </w:rPr>
+        <w:t xml:space="preserve">user stories. </w:t>
+      </w:r>
+      <w:r>
+        <w:rPr>
+          <w:rFonts w:ascii="Times New Roman" w:hAnsi="Times New Roman" w:cs="Times New Roman"/>
+          <w:sz w:val="24"/>
+          <w:szCs w:val="24"/>
+        </w:rPr>
+        <w:t>Составляющие</w:t>
+      </w:r>
+      <w:r>
+        <w:rPr>
+          <w:rFonts w:ascii="Times New Roman" w:hAnsi="Times New Roman" w:cs="Times New Roman"/>
+          <w:sz w:val="24"/>
+          <w:szCs w:val="24"/>
+          <w:lang w:val="en-US"/>
+        </w:rPr>
+        <w:t xml:space="preserve"> </w:t>
+      </w:r>
+      <w:r>
+        <w:rPr>
+          <w:rFonts w:ascii="Times New Roman" w:hAnsi="Times New Roman" w:cs="Times New Roman"/>
+          <w:sz w:val="24"/>
+          <w:szCs w:val="24"/>
+          <w:lang w:val="en-US"/>
+        </w:rPr>
+        <w:t>user story: Requirements; Acceptance criteria (</w:t>
+      </w:r>
+      <w:r>
+        <w:rPr>
+          <w:rFonts w:ascii="Times New Roman" w:hAnsi="Times New Roman" w:cs="Times New Roman"/>
+          <w:sz w:val="24"/>
+          <w:szCs w:val="24"/>
+        </w:rPr>
+        <w:t>критерии</w:t>
+      </w:r>
+      <w:r>
+        <w:rPr>
+          <w:rFonts w:ascii="Times New Roman" w:hAnsi="Times New Roman" w:cs="Times New Roman"/>
+          <w:sz w:val="24"/>
+          <w:szCs w:val="24"/>
+          <w:lang w:val="en-US"/>
+        </w:rPr>
+        <w:t xml:space="preserve"> </w:t>
+      </w:r>
+      <w:r>
+        <w:rPr>
+          <w:rFonts w:ascii="Times New Roman" w:hAnsi="Times New Roman" w:cs="Times New Roman"/>
+          <w:sz w:val="24"/>
+          <w:szCs w:val="24"/>
+        </w:rPr>
+        <w:t>приемлемости</w:t>
+      </w:r>
+      <w:r>
+        <w:rPr>
+          <w:rFonts w:ascii="Times New Roman" w:hAnsi="Times New Roman" w:cs="Times New Roman"/>
+          <w:sz w:val="24"/>
+          <w:szCs w:val="24"/>
+          <w:lang w:val="en-US"/>
+        </w:rPr>
+        <w:t>)</w:t>
+      </w:r>
+      <w:r>
+        <w:rPr>
+          <w:rFonts w:ascii="Times New Roman" w:hAnsi="Times New Roman" w:cs="Times New Roman"/>
+          <w:sz w:val="24"/>
+          <w:szCs w:val="24"/>
+          <w:lang w:val="en-US"/>
+        </w:rPr>
+        <w:t>; Priority. Requirements: Description of what need to implemented, system behavior. Acceptance criteria: Set of conditions required to validate user story. Priority: Importance of user story implementation.</w:t>
+      </w:r>
+    </w:p>
+    <w:p>
+      <w:pPr>
+        <w:spacing w:after="0" w:line="240" w:lineRule="auto"/>
+        <w:jc w:val="both"/>
+        <w:rPr>
+          <w:rFonts w:ascii="Times New Roman" w:hAnsi="Times New Roman" w:cs="Times New Roman"/>
+          <w:sz w:val="24"/>
+          <w:szCs w:val="24"/>
+          <w:lang w:val="en-US"/>
+        </w:rPr>
+      </w:pPr>
+    </w:p>
+    <w:p>
+      <w:pPr>
+        <w:spacing w:after="0" w:line="240" w:lineRule="auto"/>
+        <w:jc w:val="both"/>
+        <w:rPr>
+          <w:rFonts w:ascii="Times New Roman" w:hAnsi="Times New Roman" w:cs="Times New Roman"/>
+          <w:sz w:val="24"/>
+          <w:szCs w:val="24"/>
+          <w:lang w:val="en-US"/>
+        </w:rPr>
+      </w:pPr>
+      <w:r>
+        <w:rPr>
+          <w:rFonts w:ascii="Times New Roman" w:hAnsi="Times New Roman" w:cs="Times New Roman"/>
+          <w:sz w:val="24"/>
+          <w:szCs w:val="24"/>
+          <w:lang w:val="en-US"/>
+        </w:rPr>
+        <w:t>Properties (</w:t>
+      </w:r>
+      <w:r>
+        <w:rPr>
+          <w:rFonts w:ascii="Times New Roman" w:hAnsi="Times New Roman" w:cs="Times New Roman"/>
+          <w:sz w:val="24"/>
+          <w:szCs w:val="24"/>
+        </w:rPr>
+        <w:t>свойства</w:t>
+      </w:r>
+      <w:r>
+        <w:rPr>
+          <w:rFonts w:ascii="Times New Roman" w:hAnsi="Times New Roman" w:cs="Times New Roman"/>
+          <w:sz w:val="24"/>
+          <w:szCs w:val="24"/>
+          <w:lang w:val="en-US"/>
+        </w:rPr>
+        <w:t>)</w:t>
+      </w:r>
+      <w:r>
+        <w:rPr>
+          <w:rFonts w:ascii="Times New Roman" w:hAnsi="Times New Roman" w:cs="Times New Roman"/>
+          <w:sz w:val="24"/>
+          <w:szCs w:val="24"/>
+          <w:lang w:val="en-US"/>
+        </w:rPr>
+        <w:t>.</w:t>
+      </w:r>
+    </w:p>
+    <w:p>
+      <w:pPr>
+        <w:spacing w:after="0" w:line="240" w:lineRule="auto"/>
+        <w:jc w:val="both"/>
+        <w:rPr>
+          <w:rFonts w:ascii="Times New Roman" w:hAnsi="Times New Roman" w:cs="Times New Roman"/>
+          <w:sz w:val="24"/>
+          <w:szCs w:val="24"/>
+          <w:lang w:val="en-US"/>
+        </w:rPr>
+      </w:pPr>
+      <w:r>
+        <w:rPr>
+          <w:rFonts w:ascii="Times New Roman" w:hAnsi="Times New Roman" w:cs="Times New Roman"/>
+          <w:sz w:val="24"/>
+          <w:szCs w:val="24"/>
+          <w:lang w:val="en-US"/>
+        </w:rPr>
+        <w:t>User story: independent (</w:t>
+      </w:r>
+      <w:r>
+        <w:rPr>
+          <w:rFonts w:ascii="Times New Roman" w:hAnsi="Times New Roman" w:cs="Times New Roman"/>
+          <w:sz w:val="24"/>
+          <w:szCs w:val="24"/>
+        </w:rPr>
+        <w:t>независимый</w:t>
+      </w:r>
+      <w:r>
+        <w:rPr>
+          <w:rFonts w:ascii="Times New Roman" w:hAnsi="Times New Roman" w:cs="Times New Roman"/>
+          <w:sz w:val="24"/>
+          <w:szCs w:val="24"/>
+          <w:lang w:val="en-US"/>
+        </w:rPr>
+        <w:t xml:space="preserve">), </w:t>
+      </w:r>
+      <w:r>
+        <w:rPr>
+          <w:rFonts w:ascii="Times New Roman" w:hAnsi="Times New Roman" w:cs="Times New Roman"/>
+          <w:sz w:val="24"/>
+          <w:szCs w:val="24"/>
+          <w:lang w:val="en-US"/>
+        </w:rPr>
+        <w:t>negotiable (</w:t>
+      </w:r>
+      <w:r>
+        <w:rPr>
+          <w:rFonts w:ascii="Times New Roman" w:hAnsi="Times New Roman" w:cs="Times New Roman"/>
+          <w:sz w:val="24"/>
+          <w:szCs w:val="24"/>
+        </w:rPr>
+        <w:t>подлежащий</w:t>
+      </w:r>
+      <w:r>
+        <w:rPr>
+          <w:rFonts w:ascii="Times New Roman" w:hAnsi="Times New Roman" w:cs="Times New Roman"/>
+          <w:sz w:val="24"/>
+          <w:szCs w:val="24"/>
+          <w:lang w:val="en-US"/>
+        </w:rPr>
+        <w:t xml:space="preserve"> </w:t>
+      </w:r>
+      <w:r>
+        <w:rPr>
+          <w:rFonts w:ascii="Times New Roman" w:hAnsi="Times New Roman" w:cs="Times New Roman"/>
+          <w:sz w:val="24"/>
+          <w:szCs w:val="24"/>
+        </w:rPr>
+        <w:t>обсуждению</w:t>
+      </w:r>
+      <w:r>
+        <w:rPr>
+          <w:rFonts w:ascii="Times New Roman" w:hAnsi="Times New Roman" w:cs="Times New Roman"/>
+          <w:sz w:val="24"/>
+          <w:szCs w:val="24"/>
+          <w:lang w:val="en-US"/>
+        </w:rPr>
+        <w:t>)</w:t>
+      </w:r>
+      <w:r>
+        <w:rPr>
+          <w:rFonts w:ascii="Times New Roman" w:hAnsi="Times New Roman" w:cs="Times New Roman"/>
+          <w:sz w:val="24"/>
+          <w:szCs w:val="24"/>
+          <w:lang w:val="en-US"/>
+        </w:rPr>
+        <w:t>, valuable (</w:t>
+      </w:r>
+      <w:r>
+        <w:rPr>
+          <w:rFonts w:ascii="Times New Roman" w:hAnsi="Times New Roman" w:cs="Times New Roman"/>
+          <w:sz w:val="24"/>
+          <w:szCs w:val="24"/>
+        </w:rPr>
+        <w:t>ценный</w:t>
+      </w:r>
+      <w:r>
+        <w:rPr>
+          <w:rFonts w:ascii="Times New Roman" w:hAnsi="Times New Roman" w:cs="Times New Roman"/>
+          <w:sz w:val="24"/>
+          <w:szCs w:val="24"/>
+          <w:lang w:val="en-US"/>
+        </w:rPr>
+        <w:t xml:space="preserve"> / </w:t>
+      </w:r>
+      <w:r>
+        <w:rPr>
+          <w:rFonts w:ascii="Times New Roman" w:hAnsi="Times New Roman" w:cs="Times New Roman"/>
+          <w:sz w:val="24"/>
+          <w:szCs w:val="24"/>
+        </w:rPr>
+        <w:t>полезный</w:t>
+      </w:r>
+      <w:r>
+        <w:rPr>
+          <w:rFonts w:ascii="Times New Roman" w:hAnsi="Times New Roman" w:cs="Times New Roman"/>
+          <w:sz w:val="24"/>
+          <w:szCs w:val="24"/>
+          <w:lang w:val="en-US"/>
+        </w:rPr>
+        <w:t>)</w:t>
+      </w:r>
+      <w:r>
+        <w:rPr>
+          <w:rFonts w:ascii="Times New Roman" w:hAnsi="Times New Roman" w:cs="Times New Roman"/>
+          <w:sz w:val="24"/>
+          <w:szCs w:val="24"/>
+          <w:lang w:val="en-US"/>
+        </w:rPr>
+        <w:t>, estimable (</w:t>
+      </w:r>
+      <w:r>
+        <w:rPr>
+          <w:rFonts w:ascii="Times New Roman" w:hAnsi="Times New Roman" w:cs="Times New Roman"/>
+          <w:sz w:val="24"/>
+          <w:szCs w:val="24"/>
+        </w:rPr>
+        <w:t>достойный</w:t>
+      </w:r>
+      <w:r>
+        <w:rPr>
+          <w:rFonts w:ascii="Times New Roman" w:hAnsi="Times New Roman" w:cs="Times New Roman"/>
+          <w:sz w:val="24"/>
+          <w:szCs w:val="24"/>
+          <w:lang w:val="en-US"/>
+        </w:rPr>
+        <w:t xml:space="preserve"> </w:t>
+      </w:r>
+      <w:r>
+        <w:rPr>
+          <w:rFonts w:ascii="Times New Roman" w:hAnsi="Times New Roman" w:cs="Times New Roman"/>
+          <w:sz w:val="24"/>
+          <w:szCs w:val="24"/>
+        </w:rPr>
+        <w:t>оценки</w:t>
+      </w:r>
+      <w:r>
+        <w:rPr>
+          <w:rFonts w:ascii="Times New Roman" w:hAnsi="Times New Roman" w:cs="Times New Roman"/>
+          <w:sz w:val="24"/>
+          <w:szCs w:val="24"/>
+          <w:lang w:val="en-US"/>
+        </w:rPr>
+        <w:t>)</w:t>
+      </w:r>
+      <w:r>
+        <w:rPr>
+          <w:rFonts w:ascii="Times New Roman" w:hAnsi="Times New Roman" w:cs="Times New Roman"/>
+          <w:sz w:val="24"/>
+          <w:szCs w:val="24"/>
+          <w:lang w:val="en-US"/>
+        </w:rPr>
+        <w:t>, small, testable.</w:t>
+      </w:r>
+    </w:p>
+    <w:p>
+      <w:pPr>
+        <w:spacing w:after="0" w:line="240" w:lineRule="auto"/>
+        <w:jc w:val="both"/>
+        <w:rPr>
+          <w:rFonts w:ascii="Times New Roman" w:hAnsi="Times New Roman" w:cs="Times New Roman"/>
+          <w:sz w:val="24"/>
+          <w:szCs w:val="24"/>
+          <w:lang w:val="en-US"/>
+        </w:rPr>
+      </w:pPr>
+      <w:r>
+        <w:rPr>
+          <w:rFonts w:ascii="Times New Roman" w:hAnsi="Times New Roman" w:cs="Times New Roman"/>
+          <w:sz w:val="24"/>
+          <w:szCs w:val="24"/>
+          <w:lang w:val="en-US"/>
+        </w:rPr>
+        <w:t>Acceptance criteria: specific, measureable, assignable (</w:t>
+      </w:r>
+      <w:r>
+        <w:rPr>
+          <w:rFonts w:ascii="Times New Roman" w:hAnsi="Times New Roman" w:cs="Times New Roman"/>
+          <w:sz w:val="24"/>
+          <w:szCs w:val="24"/>
+        </w:rPr>
+        <w:t>присваиваемый</w:t>
+      </w:r>
+      <w:r>
+        <w:rPr>
+          <w:rFonts w:ascii="Times New Roman" w:hAnsi="Times New Roman" w:cs="Times New Roman"/>
+          <w:sz w:val="24"/>
+          <w:szCs w:val="24"/>
+          <w:lang w:val="en-US"/>
+        </w:rPr>
+        <w:t>)</w:t>
+      </w:r>
+      <w:r>
+        <w:rPr>
+          <w:rFonts w:ascii="Times New Roman" w:hAnsi="Times New Roman" w:cs="Times New Roman"/>
+          <w:sz w:val="24"/>
+          <w:szCs w:val="24"/>
+          <w:lang w:val="en-US"/>
+        </w:rPr>
+        <w:t>, realistic, time-related (</w:t>
+      </w:r>
+      <w:r>
+        <w:rPr>
+          <w:rFonts w:ascii="Times New Roman" w:hAnsi="Times New Roman" w:cs="Times New Roman"/>
+          <w:sz w:val="24"/>
+          <w:szCs w:val="24"/>
+        </w:rPr>
+        <w:t>связанные</w:t>
+      </w:r>
+      <w:r>
+        <w:rPr>
+          <w:rFonts w:ascii="Times New Roman" w:hAnsi="Times New Roman" w:cs="Times New Roman"/>
+          <w:sz w:val="24"/>
+          <w:szCs w:val="24"/>
+          <w:lang w:val="en-US"/>
+        </w:rPr>
+        <w:t xml:space="preserve"> </w:t>
+      </w:r>
+      <w:r>
+        <w:rPr>
+          <w:rFonts w:ascii="Times New Roman" w:hAnsi="Times New Roman" w:cs="Times New Roman"/>
+          <w:sz w:val="24"/>
+          <w:szCs w:val="24"/>
+        </w:rPr>
+        <w:t>со</w:t>
+      </w:r>
+      <w:r>
+        <w:rPr>
+          <w:rFonts w:ascii="Times New Roman" w:hAnsi="Times New Roman" w:cs="Times New Roman"/>
+          <w:sz w:val="24"/>
+          <w:szCs w:val="24"/>
+          <w:lang w:val="en-US"/>
+        </w:rPr>
+        <w:t xml:space="preserve"> </w:t>
+      </w:r>
+      <w:r>
+        <w:rPr>
+          <w:rFonts w:ascii="Times New Roman" w:hAnsi="Times New Roman" w:cs="Times New Roman"/>
+          <w:sz w:val="24"/>
+          <w:szCs w:val="24"/>
+        </w:rPr>
+        <w:t>временем</w:t>
+      </w:r>
+      <w:r>
+        <w:rPr>
+          <w:rFonts w:ascii="Times New Roman" w:hAnsi="Times New Roman" w:cs="Times New Roman"/>
+          <w:sz w:val="24"/>
+          <w:szCs w:val="24"/>
+          <w:lang w:val="en-US"/>
+        </w:rPr>
+        <w:t>)</w:t>
+      </w:r>
+      <w:r>
+        <w:rPr>
+          <w:rFonts w:ascii="Times New Roman" w:hAnsi="Times New Roman" w:cs="Times New Roman"/>
+          <w:sz w:val="24"/>
+          <w:szCs w:val="24"/>
+          <w:lang w:val="en-US"/>
+        </w:rPr>
+        <w:t>.</w:t>
+      </w:r>
+    </w:p>
+    <w:p>
+      <w:pPr>
+        <w:spacing w:after="0" w:line="240" w:lineRule="auto"/>
+        <w:jc w:val="both"/>
+        <w:rPr>
+          <w:rFonts w:ascii="Times New Roman" w:hAnsi="Times New Roman" w:cs="Times New Roman"/>
+          <w:sz w:val="24"/>
+          <w:szCs w:val="24"/>
+          <w:lang w:val="en-US"/>
+        </w:rPr>
+      </w:pPr>
+      <w:r>
+        <w:rPr>
+          <w:rFonts w:ascii="Times New Roman" w:hAnsi="Times New Roman" w:cs="Times New Roman"/>
+          <w:sz w:val="24"/>
+          <w:szCs w:val="24"/>
+          <w:lang w:val="en-US"/>
+        </w:rPr>
+        <w:t>Requirements: complete (</w:t>
+      </w:r>
+      <w:r>
+        <w:rPr>
+          <w:rFonts w:ascii="Times New Roman" w:hAnsi="Times New Roman" w:cs="Times New Roman"/>
+          <w:sz w:val="24"/>
+          <w:szCs w:val="24"/>
+        </w:rPr>
+        <w:t>полный</w:t>
+      </w:r>
+      <w:r>
+        <w:rPr>
+          <w:rFonts w:ascii="Times New Roman" w:hAnsi="Times New Roman" w:cs="Times New Roman"/>
+          <w:sz w:val="24"/>
+          <w:szCs w:val="24"/>
+          <w:lang w:val="en-US"/>
+        </w:rPr>
+        <w:t>)</w:t>
+      </w:r>
+      <w:r>
+        <w:rPr>
+          <w:rFonts w:ascii="Times New Roman" w:hAnsi="Times New Roman" w:cs="Times New Roman"/>
+          <w:sz w:val="24"/>
+          <w:szCs w:val="24"/>
+          <w:lang w:val="en-US"/>
+        </w:rPr>
+        <w:t>, correct, feasible</w:t>
+      </w:r>
+      <w:r>
+        <w:rPr>
+          <w:rFonts w:ascii="Times New Roman" w:hAnsi="Times New Roman" w:cs="Times New Roman"/>
+          <w:sz w:val="24"/>
+          <w:szCs w:val="24"/>
+          <w:lang w:val="en-US"/>
+        </w:rPr>
+        <w:t xml:space="preserve"> (</w:t>
+      </w:r>
+      <w:r>
+        <w:rPr>
+          <w:rFonts w:ascii="Times New Roman" w:hAnsi="Times New Roman" w:cs="Times New Roman"/>
+          <w:sz w:val="24"/>
+          <w:szCs w:val="24"/>
+        </w:rPr>
+        <w:t>осуществимый</w:t>
+      </w:r>
+      <w:r>
+        <w:rPr>
+          <w:rFonts w:ascii="Times New Roman" w:hAnsi="Times New Roman" w:cs="Times New Roman"/>
+          <w:sz w:val="24"/>
+          <w:szCs w:val="24"/>
+          <w:lang w:val="en-US"/>
+        </w:rPr>
+        <w:t>)</w:t>
+      </w:r>
+      <w:r>
+        <w:rPr>
+          <w:rFonts w:ascii="Times New Roman" w:hAnsi="Times New Roman" w:cs="Times New Roman"/>
+          <w:sz w:val="24"/>
+          <w:szCs w:val="24"/>
+          <w:lang w:val="en-US"/>
+        </w:rPr>
+        <w:t>, consistent, unambiguous</w:t>
+      </w:r>
+      <w:r>
+        <w:rPr>
+          <w:rFonts w:ascii="Times New Roman" w:hAnsi="Times New Roman" w:cs="Times New Roman"/>
+          <w:sz w:val="24"/>
+          <w:szCs w:val="24"/>
+          <w:lang w:val="en-US"/>
+        </w:rPr>
+        <w:t xml:space="preserve"> (</w:t>
+      </w:r>
+      <w:r>
+        <w:rPr>
+          <w:rFonts w:ascii="Times New Roman" w:hAnsi="Times New Roman" w:cs="Times New Roman"/>
+          <w:sz w:val="24"/>
+          <w:szCs w:val="24"/>
+        </w:rPr>
+        <w:t>недвусмысленный</w:t>
+      </w:r>
+      <w:r>
+        <w:rPr>
+          <w:rFonts w:ascii="Times New Roman" w:hAnsi="Times New Roman" w:cs="Times New Roman"/>
+          <w:sz w:val="24"/>
+          <w:szCs w:val="24"/>
+          <w:lang w:val="en-US"/>
+        </w:rPr>
+        <w:t>)</w:t>
+      </w:r>
+      <w:r>
+        <w:rPr>
+          <w:rFonts w:ascii="Times New Roman" w:hAnsi="Times New Roman" w:cs="Times New Roman"/>
+          <w:sz w:val="24"/>
+          <w:szCs w:val="24"/>
+          <w:lang w:val="en-US"/>
+        </w:rPr>
+        <w:t>.</w:t>
+      </w:r>
+    </w:p>
+    <w:p>
+      <w:pPr>
+        <w:spacing w:after="0" w:line="240" w:lineRule="auto"/>
+        <w:jc w:val="both"/>
+        <w:rPr>
+          <w:rFonts w:ascii="Times New Roman" w:hAnsi="Times New Roman" w:cs="Times New Roman"/>
+          <w:sz w:val="24"/>
+          <w:szCs w:val="24"/>
+          <w:lang w:val="en-US"/>
+        </w:rPr>
+      </w:pPr>
+    </w:p>
+    <w:p>
+      <w:pPr>
+        <w:spacing w:after="0" w:line="240" w:lineRule="auto"/>
+        <w:jc w:val="both"/>
+        <w:rPr>
+          <w:rFonts w:ascii="Times New Roman" w:hAnsi="Times New Roman" w:cs="Times New Roman"/>
+          <w:sz w:val="24"/>
+          <w:szCs w:val="24"/>
+        </w:rPr>
+      </w:pPr>
+      <w:r>
+        <w:rPr>
+          <w:rFonts w:ascii="Times New Roman" w:hAnsi="Times New Roman" w:cs="Times New Roman"/>
+          <w:sz w:val="24"/>
+          <w:szCs w:val="24"/>
+        </w:rPr>
+        <w:t>Что же делать, когда у нас есть вопросы? Сейчас у нас есть (в идеале) всегда доступный бизнес-аналитик (либо продукт-</w:t>
+      </w:r>
+      <w:proofErr w:type="spellStart"/>
+      <w:r>
+        <w:rPr>
+          <w:rFonts w:ascii="Times New Roman" w:hAnsi="Times New Roman" w:cs="Times New Roman"/>
+          <w:sz w:val="24"/>
+          <w:szCs w:val="24"/>
+        </w:rPr>
+        <w:t>овнер</w:t>
+      </w:r>
+      <w:proofErr w:type="spellEnd"/>
+      <w:r>
+        <w:rPr>
+          <w:rFonts w:ascii="Times New Roman" w:hAnsi="Times New Roman" w:cs="Times New Roman"/>
+          <w:sz w:val="24"/>
+          <w:szCs w:val="24"/>
+        </w:rPr>
+        <w:t xml:space="preserve">), которому можно задавать вопросы. Цена ошибки в любом требовании достаточно высока. Поэтому идеально начать работать с требованиями до начала разработки. Есть такое </w:t>
+      </w:r>
+      <w:proofErr w:type="gramStart"/>
+      <w:r>
+        <w:rPr>
+          <w:rFonts w:ascii="Times New Roman" w:hAnsi="Times New Roman" w:cs="Times New Roman"/>
+          <w:sz w:val="24"/>
+          <w:szCs w:val="24"/>
+        </w:rPr>
+        <w:t>понятие,  как</w:t>
+      </w:r>
+      <w:proofErr w:type="gramEnd"/>
+      <w:r>
+        <w:rPr>
+          <w:rFonts w:ascii="Times New Roman" w:hAnsi="Times New Roman" w:cs="Times New Roman"/>
+          <w:sz w:val="24"/>
+          <w:szCs w:val="24"/>
+        </w:rPr>
+        <w:t xml:space="preserve"> </w:t>
+      </w:r>
+      <w:r>
+        <w:rPr>
+          <w:rFonts w:ascii="Times New Roman" w:hAnsi="Times New Roman" w:cs="Times New Roman"/>
+          <w:sz w:val="24"/>
+          <w:szCs w:val="24"/>
+          <w:lang w:val="en-US"/>
+        </w:rPr>
+        <w:t>refinement</w:t>
+      </w:r>
+      <w:r>
+        <w:rPr>
+          <w:rFonts w:ascii="Times New Roman" w:hAnsi="Times New Roman" w:cs="Times New Roman"/>
+          <w:sz w:val="24"/>
+          <w:szCs w:val="24"/>
+        </w:rPr>
+        <w:t xml:space="preserve"> </w:t>
+      </w:r>
+      <w:r>
+        <w:rPr>
+          <w:rFonts w:ascii="Times New Roman" w:hAnsi="Times New Roman" w:cs="Times New Roman"/>
+          <w:sz w:val="24"/>
+          <w:szCs w:val="24"/>
+          <w:lang w:val="en-US"/>
+        </w:rPr>
+        <w:t>meeting</w:t>
+      </w:r>
+      <w:r>
+        <w:rPr>
+          <w:rFonts w:ascii="Times New Roman" w:hAnsi="Times New Roman" w:cs="Times New Roman"/>
+          <w:sz w:val="24"/>
+          <w:szCs w:val="24"/>
+        </w:rPr>
+        <w:t xml:space="preserve"> (</w:t>
+      </w:r>
+      <w:r>
+        <w:rPr>
+          <w:rFonts w:ascii="Times New Roman" w:hAnsi="Times New Roman" w:cs="Times New Roman"/>
+          <w:sz w:val="24"/>
+          <w:szCs w:val="24"/>
+        </w:rPr>
+        <w:t xml:space="preserve">его ещё называют </w:t>
+      </w:r>
+      <w:proofErr w:type="spellStart"/>
+      <w:r>
+        <w:rPr>
+          <w:rFonts w:ascii="Times New Roman" w:hAnsi="Times New Roman" w:cs="Times New Roman"/>
+          <w:sz w:val="24"/>
+          <w:szCs w:val="24"/>
+        </w:rPr>
+        <w:t>груминг</w:t>
+      </w:r>
+      <w:proofErr w:type="spellEnd"/>
+      <w:r>
+        <w:rPr>
+          <w:rFonts w:ascii="Times New Roman" w:hAnsi="Times New Roman" w:cs="Times New Roman"/>
+          <w:sz w:val="24"/>
+          <w:szCs w:val="24"/>
+        </w:rPr>
+        <w:t xml:space="preserve"> митингом). Он должен происходить даже до начала планирования самого спринта и тем более разработки. В идеале, продукт-</w:t>
+      </w:r>
+      <w:proofErr w:type="spellStart"/>
+      <w:r>
+        <w:rPr>
+          <w:rFonts w:ascii="Times New Roman" w:hAnsi="Times New Roman" w:cs="Times New Roman"/>
+          <w:sz w:val="24"/>
+          <w:szCs w:val="24"/>
+        </w:rPr>
+        <w:t>овнер</w:t>
+      </w:r>
+      <w:proofErr w:type="spellEnd"/>
+      <w:r>
+        <w:rPr>
+          <w:rFonts w:ascii="Times New Roman" w:hAnsi="Times New Roman" w:cs="Times New Roman"/>
+          <w:sz w:val="24"/>
+          <w:szCs w:val="24"/>
+        </w:rPr>
+        <w:t xml:space="preserve"> заранее предоставляет нам требование, </w:t>
+      </w:r>
+      <w:r>
+        <w:rPr>
+          <w:rFonts w:ascii="Times New Roman" w:hAnsi="Times New Roman" w:cs="Times New Roman"/>
+          <w:sz w:val="24"/>
+          <w:szCs w:val="24"/>
+          <w:lang w:val="en-US"/>
+        </w:rPr>
+        <w:t>acceptance</w:t>
+      </w:r>
+      <w:r>
+        <w:rPr>
+          <w:rFonts w:ascii="Times New Roman" w:hAnsi="Times New Roman" w:cs="Times New Roman"/>
+          <w:sz w:val="24"/>
+          <w:szCs w:val="24"/>
+        </w:rPr>
+        <w:t xml:space="preserve"> </w:t>
+      </w:r>
+      <w:r>
+        <w:rPr>
+          <w:rFonts w:ascii="Times New Roman" w:hAnsi="Times New Roman" w:cs="Times New Roman"/>
+          <w:sz w:val="24"/>
+          <w:szCs w:val="24"/>
+          <w:lang w:val="en-US"/>
+        </w:rPr>
+        <w:t>criteria</w:t>
+      </w:r>
+      <w:r>
+        <w:rPr>
+          <w:rFonts w:ascii="Times New Roman" w:hAnsi="Times New Roman" w:cs="Times New Roman"/>
+          <w:sz w:val="24"/>
+          <w:szCs w:val="24"/>
+        </w:rPr>
+        <w:t xml:space="preserve">, </w:t>
+      </w:r>
+      <w:r>
+        <w:rPr>
+          <w:rFonts w:ascii="Times New Roman" w:hAnsi="Times New Roman" w:cs="Times New Roman"/>
+          <w:sz w:val="24"/>
+          <w:szCs w:val="24"/>
+        </w:rPr>
+        <w:t>описание, кот. мы должны заранее проанализировать. Во время митинга мы общаемся с продукт-</w:t>
+      </w:r>
+      <w:proofErr w:type="spellStart"/>
+      <w:r>
+        <w:rPr>
+          <w:rFonts w:ascii="Times New Roman" w:hAnsi="Times New Roman" w:cs="Times New Roman"/>
+          <w:sz w:val="24"/>
+          <w:szCs w:val="24"/>
+        </w:rPr>
+        <w:t>овнером</w:t>
+      </w:r>
+      <w:proofErr w:type="spellEnd"/>
+      <w:r>
+        <w:rPr>
+          <w:rFonts w:ascii="Times New Roman" w:hAnsi="Times New Roman" w:cs="Times New Roman"/>
+          <w:sz w:val="24"/>
+          <w:szCs w:val="24"/>
+        </w:rPr>
+        <w:t>, задаем вопросы, что нам не понятно.</w:t>
+      </w:r>
+    </w:p>
+    <w:p>
+      <w:pPr>
+        <w:spacing w:after="0" w:line="240" w:lineRule="auto"/>
+        <w:jc w:val="both"/>
+        <w:rPr>
+          <w:rFonts w:ascii="Times New Roman" w:hAnsi="Times New Roman" w:cs="Times New Roman"/>
+          <w:sz w:val="24"/>
+          <w:szCs w:val="24"/>
+        </w:rPr>
+      </w:pPr>
+    </w:p>
+    <w:p>
+      <w:pPr>
+        <w:spacing w:after="0" w:line="240" w:lineRule="auto"/>
+        <w:jc w:val="both"/>
+        <w:rPr>
+          <w:rFonts w:ascii="Times New Roman" w:hAnsi="Times New Roman" w:cs="Times New Roman"/>
+          <w:sz w:val="24"/>
+          <w:szCs w:val="24"/>
+          <w:lang w:val="en-US"/>
+        </w:rPr>
+      </w:pPr>
+      <w:r>
+        <w:rPr>
+          <w:rFonts w:ascii="Times New Roman" w:hAnsi="Times New Roman" w:cs="Times New Roman"/>
+          <w:sz w:val="24"/>
+          <w:szCs w:val="24"/>
+          <w:lang w:val="en-US"/>
+        </w:rPr>
+        <w:t xml:space="preserve">Test scenarios (for </w:t>
+      </w:r>
+      <w:proofErr w:type="spellStart"/>
+      <w:r>
+        <w:rPr>
+          <w:rFonts w:ascii="Times New Roman" w:hAnsi="Times New Roman" w:cs="Times New Roman"/>
+          <w:sz w:val="24"/>
+          <w:szCs w:val="24"/>
+          <w:lang w:val="en-US"/>
+        </w:rPr>
+        <w:t>exemple</w:t>
+      </w:r>
+      <w:proofErr w:type="spellEnd"/>
+      <w:r>
+        <w:rPr>
+          <w:rFonts w:ascii="Times New Roman" w:hAnsi="Times New Roman" w:cs="Times New Roman"/>
+          <w:sz w:val="24"/>
+          <w:szCs w:val="24"/>
+          <w:lang w:val="en-US"/>
+        </w:rPr>
+        <w:t>):</w:t>
+      </w:r>
+    </w:p>
+    <w:p>
+      <w:pPr>
+        <w:spacing w:after="0" w:line="240" w:lineRule="auto"/>
+        <w:jc w:val="both"/>
+        <w:rPr>
+          <w:rFonts w:ascii="Times New Roman" w:hAnsi="Times New Roman" w:cs="Times New Roman"/>
+          <w:sz w:val="24"/>
+          <w:szCs w:val="24"/>
+          <w:lang w:val="en-US"/>
+        </w:rPr>
+      </w:pPr>
+      <w:r>
+        <w:rPr>
+          <w:rFonts w:ascii="Times New Roman" w:hAnsi="Times New Roman" w:cs="Times New Roman"/>
+          <w:sz w:val="24"/>
+          <w:szCs w:val="24"/>
+          <w:lang w:val="en-US"/>
+        </w:rPr>
+        <w:tab/>
+        <w:t>Positive:</w:t>
+      </w:r>
+    </w:p>
+    <w:p>
+      <w:pPr>
+        <w:spacing w:after="0" w:line="240" w:lineRule="auto"/>
+        <w:jc w:val="both"/>
+        <w:rPr>
+          <w:rFonts w:ascii="Times New Roman" w:hAnsi="Times New Roman" w:cs="Times New Roman"/>
+          <w:sz w:val="24"/>
+          <w:szCs w:val="24"/>
+          <w:lang w:val="en-US"/>
+        </w:rPr>
+      </w:pPr>
+      <w:r>
+        <w:rPr>
+          <w:rFonts w:ascii="Times New Roman" w:hAnsi="Times New Roman" w:cs="Times New Roman"/>
+          <w:sz w:val="24"/>
+          <w:szCs w:val="24"/>
+          <w:lang w:val="en-US"/>
+        </w:rPr>
+        <w:tab/>
+      </w:r>
+      <w:r>
+        <w:rPr>
+          <w:rFonts w:ascii="Times New Roman" w:hAnsi="Times New Roman" w:cs="Times New Roman"/>
+          <w:sz w:val="24"/>
+          <w:szCs w:val="24"/>
+          <w:lang w:val="en-US"/>
+        </w:rPr>
+        <w:tab/>
+        <w:t>Verify money transfer to cardholder’s own card with amount &gt; 100 USD.</w:t>
+      </w:r>
+    </w:p>
+    <w:p>
+      <w:pPr>
+        <w:spacing w:after="0" w:line="240" w:lineRule="auto"/>
+        <w:jc w:val="both"/>
+        <w:rPr>
+          <w:rFonts w:ascii="Times New Roman" w:hAnsi="Times New Roman" w:cs="Times New Roman"/>
+          <w:sz w:val="24"/>
+          <w:szCs w:val="24"/>
+          <w:lang w:val="en-US"/>
+        </w:rPr>
+      </w:pPr>
+      <w:r>
+        <w:rPr>
+          <w:rFonts w:ascii="Times New Roman" w:hAnsi="Times New Roman" w:cs="Times New Roman"/>
+          <w:sz w:val="24"/>
+          <w:szCs w:val="24"/>
+          <w:lang w:val="en-US"/>
+        </w:rPr>
+        <w:tab/>
+      </w:r>
+      <w:r>
+        <w:rPr>
+          <w:rFonts w:ascii="Times New Roman" w:hAnsi="Times New Roman" w:cs="Times New Roman"/>
+          <w:sz w:val="24"/>
+          <w:szCs w:val="24"/>
+          <w:lang w:val="en-US"/>
+        </w:rPr>
+        <w:tab/>
+      </w:r>
+      <w:r>
+        <w:rPr>
+          <w:rFonts w:ascii="Times New Roman" w:hAnsi="Times New Roman" w:cs="Times New Roman"/>
+          <w:sz w:val="24"/>
+          <w:szCs w:val="24"/>
+          <w:lang w:val="en-US"/>
+        </w:rPr>
+        <w:t xml:space="preserve">Verify money transfer to </w:t>
+      </w:r>
+      <w:r>
+        <w:rPr>
+          <w:rFonts w:ascii="Times New Roman" w:hAnsi="Times New Roman" w:cs="Times New Roman"/>
+          <w:sz w:val="24"/>
+          <w:szCs w:val="24"/>
+          <w:lang w:val="en-US"/>
+        </w:rPr>
+        <w:t xml:space="preserve">not </w:t>
+      </w:r>
+      <w:r>
+        <w:rPr>
+          <w:rFonts w:ascii="Times New Roman" w:hAnsi="Times New Roman" w:cs="Times New Roman"/>
+          <w:sz w:val="24"/>
+          <w:szCs w:val="24"/>
+          <w:lang w:val="en-US"/>
+        </w:rPr>
+        <w:t xml:space="preserve">cardholder’s card with amount </w:t>
+      </w:r>
+      <w:r>
+        <w:rPr>
+          <w:rFonts w:ascii="Times New Roman" w:hAnsi="Times New Roman" w:cs="Times New Roman"/>
+          <w:sz w:val="24"/>
+          <w:szCs w:val="24"/>
+          <w:lang w:val="en-US"/>
+        </w:rPr>
+        <w:t>&lt;</w:t>
+      </w:r>
+      <w:r>
+        <w:rPr>
+          <w:rFonts w:ascii="Times New Roman" w:hAnsi="Times New Roman" w:cs="Times New Roman"/>
+          <w:sz w:val="24"/>
+          <w:szCs w:val="24"/>
+          <w:lang w:val="en-US"/>
+        </w:rPr>
+        <w:t xml:space="preserve"> 100 USD.</w:t>
+      </w:r>
+    </w:p>
+    <w:p>
+      <w:pPr>
+        <w:spacing w:after="0" w:line="240" w:lineRule="auto"/>
+        <w:jc w:val="both"/>
+        <w:rPr>
+          <w:rFonts w:ascii="Times New Roman" w:hAnsi="Times New Roman" w:cs="Times New Roman"/>
+          <w:sz w:val="24"/>
+          <w:szCs w:val="24"/>
+          <w:lang w:val="en-US"/>
+        </w:rPr>
+      </w:pPr>
+      <w:r>
+        <w:rPr>
+          <w:rFonts w:ascii="Times New Roman" w:hAnsi="Times New Roman" w:cs="Times New Roman"/>
+          <w:sz w:val="24"/>
+          <w:szCs w:val="24"/>
+          <w:lang w:val="en-US"/>
+        </w:rPr>
+        <w:tab/>
+      </w:r>
+      <w:r>
+        <w:rPr>
+          <w:rFonts w:ascii="Times New Roman" w:hAnsi="Times New Roman" w:cs="Times New Roman"/>
+          <w:sz w:val="24"/>
+          <w:szCs w:val="24"/>
+          <w:lang w:val="en-US"/>
+        </w:rPr>
+        <w:tab/>
+      </w:r>
+      <w:r>
+        <w:rPr>
+          <w:rFonts w:ascii="Times New Roman" w:hAnsi="Times New Roman" w:cs="Times New Roman"/>
+          <w:sz w:val="24"/>
+          <w:szCs w:val="24"/>
+          <w:lang w:val="en-US"/>
+        </w:rPr>
+        <w:t xml:space="preserve">Verify money transfer to </w:t>
+      </w:r>
+      <w:r>
+        <w:rPr>
+          <w:rFonts w:ascii="Times New Roman" w:hAnsi="Times New Roman" w:cs="Times New Roman"/>
+          <w:sz w:val="24"/>
+          <w:szCs w:val="24"/>
+          <w:lang w:val="en-US"/>
+        </w:rPr>
+        <w:t xml:space="preserve">not </w:t>
+      </w:r>
+      <w:r>
+        <w:rPr>
+          <w:rFonts w:ascii="Times New Roman" w:hAnsi="Times New Roman" w:cs="Times New Roman"/>
+          <w:sz w:val="24"/>
+          <w:szCs w:val="24"/>
+          <w:lang w:val="en-US"/>
+        </w:rPr>
+        <w:t>cardholder’s card with amount &gt; 100 USD.</w:t>
+      </w:r>
+    </w:p>
+    <w:p>
+      <w:pPr>
+        <w:spacing w:after="0" w:line="240" w:lineRule="auto"/>
+        <w:jc w:val="both"/>
+        <w:rPr>
+          <w:rFonts w:ascii="Times New Roman" w:hAnsi="Times New Roman" w:cs="Times New Roman"/>
+          <w:sz w:val="24"/>
+          <w:szCs w:val="24"/>
+          <w:lang w:val="en-US"/>
+        </w:rPr>
+      </w:pPr>
+      <w:r>
+        <w:rPr>
+          <w:rFonts w:ascii="Times New Roman" w:hAnsi="Times New Roman" w:cs="Times New Roman"/>
+          <w:sz w:val="24"/>
+          <w:szCs w:val="24"/>
+          <w:lang w:val="en-US"/>
+        </w:rPr>
+        <w:tab/>
+        <w:t>Negative:</w:t>
+      </w:r>
+    </w:p>
+    <w:p>
+      <w:pPr>
+        <w:spacing w:after="0" w:line="240" w:lineRule="auto"/>
+        <w:jc w:val="both"/>
+        <w:rPr>
+          <w:rFonts w:ascii="Times New Roman" w:hAnsi="Times New Roman" w:cs="Times New Roman"/>
+          <w:sz w:val="24"/>
+          <w:szCs w:val="24"/>
+          <w:lang w:val="en-US"/>
+        </w:rPr>
+      </w:pPr>
+      <w:r>
+        <w:rPr>
+          <w:rFonts w:ascii="Times New Roman" w:hAnsi="Times New Roman" w:cs="Times New Roman"/>
+          <w:sz w:val="24"/>
+          <w:szCs w:val="24"/>
+          <w:lang w:val="en-US"/>
+        </w:rPr>
+        <w:tab/>
+      </w:r>
+      <w:r>
+        <w:rPr>
+          <w:rFonts w:ascii="Times New Roman" w:hAnsi="Times New Roman" w:cs="Times New Roman"/>
+          <w:sz w:val="24"/>
+          <w:szCs w:val="24"/>
+          <w:lang w:val="en-US"/>
+        </w:rPr>
+        <w:tab/>
+        <w:t>Verify money transfer with amount = 0 USD.</w:t>
+      </w:r>
+    </w:p>
+    <w:p>
+      <w:pPr>
+        <w:spacing w:after="0" w:line="240" w:lineRule="auto"/>
+        <w:jc w:val="both"/>
+        <w:rPr>
+          <w:rFonts w:ascii="Times New Roman" w:hAnsi="Times New Roman" w:cs="Times New Roman"/>
+          <w:sz w:val="24"/>
+          <w:szCs w:val="24"/>
+          <w:lang w:val="en-US"/>
+        </w:rPr>
+      </w:pPr>
+      <w:r>
+        <w:rPr>
+          <w:rFonts w:ascii="Times New Roman" w:hAnsi="Times New Roman" w:cs="Times New Roman"/>
+          <w:sz w:val="24"/>
+          <w:szCs w:val="24"/>
+          <w:lang w:val="en-US"/>
+        </w:rPr>
+        <w:tab/>
+      </w:r>
+      <w:r>
+        <w:rPr>
+          <w:rFonts w:ascii="Times New Roman" w:hAnsi="Times New Roman" w:cs="Times New Roman"/>
+          <w:sz w:val="24"/>
+          <w:szCs w:val="24"/>
+          <w:lang w:val="en-US"/>
+        </w:rPr>
+        <w:tab/>
+        <w:t>Verify money transfer from the card issued not in USD.</w:t>
+      </w:r>
+    </w:p>
+    <w:p>
+      <w:pPr>
+        <w:spacing w:after="0" w:line="240" w:lineRule="auto"/>
+        <w:jc w:val="both"/>
+        <w:rPr>
+          <w:rFonts w:ascii="Times New Roman" w:hAnsi="Times New Roman" w:cs="Times New Roman"/>
+          <w:sz w:val="24"/>
+          <w:szCs w:val="24"/>
+          <w:lang w:val="en-US"/>
+        </w:rPr>
+      </w:pPr>
+      <w:r>
+        <w:rPr>
+          <w:rFonts w:ascii="Times New Roman" w:hAnsi="Times New Roman" w:cs="Times New Roman"/>
+          <w:sz w:val="24"/>
+          <w:szCs w:val="24"/>
+          <w:lang w:val="en-US"/>
+        </w:rPr>
+        <w:tab/>
+        <w:t>Boundary:</w:t>
+      </w:r>
+    </w:p>
+    <w:p>
+      <w:pPr>
+        <w:spacing w:after="0" w:line="240" w:lineRule="auto"/>
+        <w:jc w:val="both"/>
+        <w:rPr>
+          <w:rFonts w:ascii="Times New Roman" w:hAnsi="Times New Roman" w:cs="Times New Roman"/>
+          <w:sz w:val="24"/>
+          <w:szCs w:val="24"/>
+          <w:lang w:val="en-US"/>
+        </w:rPr>
+      </w:pPr>
+      <w:r>
+        <w:rPr>
+          <w:rFonts w:ascii="Times New Roman" w:hAnsi="Times New Roman" w:cs="Times New Roman"/>
+          <w:sz w:val="24"/>
+          <w:szCs w:val="24"/>
+          <w:lang w:val="en-US"/>
+        </w:rPr>
+        <w:tab/>
+      </w:r>
+      <w:r>
+        <w:rPr>
+          <w:rFonts w:ascii="Times New Roman" w:hAnsi="Times New Roman" w:cs="Times New Roman"/>
+          <w:sz w:val="24"/>
+          <w:szCs w:val="24"/>
+          <w:lang w:val="en-US"/>
+        </w:rPr>
+        <w:tab/>
+        <w:t>Verify money transfer to not cardholder’s card with amount = 100 USD.</w:t>
+      </w:r>
+    </w:p>
+    <w:p>
+      <w:pPr>
+        <w:spacing w:after="0" w:line="240" w:lineRule="auto"/>
+        <w:jc w:val="both"/>
+        <w:rPr>
+          <w:rFonts w:ascii="Times New Roman" w:hAnsi="Times New Roman" w:cs="Times New Roman"/>
+          <w:sz w:val="24"/>
+          <w:szCs w:val="24"/>
+          <w:lang w:val="en-US"/>
+        </w:rPr>
+      </w:pPr>
+      <w:r>
+        <w:rPr>
+          <w:rFonts w:ascii="Times New Roman" w:hAnsi="Times New Roman" w:cs="Times New Roman"/>
+          <w:sz w:val="24"/>
+          <w:szCs w:val="24"/>
+          <w:lang w:val="en-US"/>
+        </w:rPr>
+        <w:tab/>
+      </w:r>
+      <w:r>
+        <w:rPr>
+          <w:rFonts w:ascii="Times New Roman" w:hAnsi="Times New Roman" w:cs="Times New Roman"/>
+          <w:sz w:val="24"/>
+          <w:szCs w:val="24"/>
+          <w:lang w:val="en-US"/>
+        </w:rPr>
+        <w:tab/>
+        <w:t>Verify money transfer with amount &lt; card amount + fee.</w:t>
+      </w:r>
+    </w:p>
+    <w:p>
+      <w:pPr>
+        <w:spacing w:after="0" w:line="240" w:lineRule="auto"/>
+        <w:jc w:val="both"/>
+        <w:rPr>
+          <w:rFonts w:ascii="Times New Roman" w:hAnsi="Times New Roman" w:cs="Times New Roman"/>
+          <w:sz w:val="24"/>
+          <w:szCs w:val="24"/>
+          <w:lang w:val="en-US"/>
+        </w:rPr>
+      </w:pPr>
+      <w:r>
+        <w:rPr>
+          <w:rFonts w:ascii="Times New Roman" w:hAnsi="Times New Roman" w:cs="Times New Roman"/>
+          <w:sz w:val="24"/>
+          <w:szCs w:val="24"/>
+          <w:lang w:val="en-US"/>
+        </w:rPr>
+        <w:tab/>
+      </w:r>
+      <w:r>
+        <w:rPr>
+          <w:rFonts w:ascii="Times New Roman" w:hAnsi="Times New Roman" w:cs="Times New Roman"/>
+          <w:sz w:val="24"/>
+          <w:szCs w:val="24"/>
+          <w:lang w:val="en-US"/>
+        </w:rPr>
+        <w:tab/>
+        <w:t xml:space="preserve">Verify money transfer with amount &gt; card </w:t>
+      </w:r>
+      <w:proofErr w:type="gramStart"/>
+      <w:r>
+        <w:rPr>
+          <w:rFonts w:ascii="Times New Roman" w:hAnsi="Times New Roman" w:cs="Times New Roman"/>
+          <w:sz w:val="24"/>
+          <w:szCs w:val="24"/>
+          <w:lang w:val="en-US"/>
+        </w:rPr>
+        <w:t>amount ,</w:t>
+      </w:r>
+      <w:proofErr w:type="gramEnd"/>
+      <w:r>
+        <w:rPr>
+          <w:rFonts w:ascii="Times New Roman" w:hAnsi="Times New Roman" w:cs="Times New Roman"/>
+          <w:sz w:val="24"/>
+          <w:szCs w:val="24"/>
+          <w:lang w:val="en-US"/>
+        </w:rPr>
+        <w:t xml:space="preserve"> but &lt; card amount + fee.</w:t>
+      </w:r>
+    </w:p>
+    <w:p>
+      <w:pPr>
+        <w:spacing w:after="0" w:line="240" w:lineRule="auto"/>
+        <w:jc w:val="both"/>
+        <w:rPr>
+          <w:rFonts w:ascii="Times New Roman" w:hAnsi="Times New Roman" w:cs="Times New Roman"/>
+          <w:sz w:val="24"/>
+          <w:szCs w:val="24"/>
+          <w:lang w:val="en-US"/>
+        </w:rPr>
+      </w:pPr>
+      <w:r>
+        <w:rPr>
+          <w:rFonts w:ascii="Times New Roman" w:hAnsi="Times New Roman" w:cs="Times New Roman"/>
+          <w:sz w:val="24"/>
+          <w:szCs w:val="24"/>
+          <w:lang w:val="en-US"/>
+        </w:rPr>
+        <w:tab/>
+        <w:t>Interaction with other application functionality:</w:t>
+      </w:r>
+    </w:p>
+    <w:p>
+      <w:pPr>
+        <w:spacing w:after="0" w:line="240" w:lineRule="auto"/>
+        <w:jc w:val="both"/>
+        <w:rPr>
+          <w:rFonts w:ascii="Times New Roman" w:hAnsi="Times New Roman" w:cs="Times New Roman"/>
+          <w:sz w:val="24"/>
+          <w:szCs w:val="24"/>
+          <w:lang w:val="en-US"/>
+        </w:rPr>
+      </w:pPr>
+      <w:r>
+        <w:rPr>
+          <w:rFonts w:ascii="Times New Roman" w:hAnsi="Times New Roman" w:cs="Times New Roman"/>
+          <w:sz w:val="24"/>
+          <w:szCs w:val="24"/>
+          <w:lang w:val="en-US"/>
+        </w:rPr>
+        <w:tab/>
+      </w:r>
+      <w:r>
+        <w:rPr>
+          <w:rFonts w:ascii="Times New Roman" w:hAnsi="Times New Roman" w:cs="Times New Roman"/>
+          <w:sz w:val="24"/>
+          <w:szCs w:val="24"/>
+          <w:lang w:val="en-US"/>
+        </w:rPr>
+        <w:tab/>
+        <w:t>Verify money transfer</w:t>
+      </w:r>
+      <w:r>
+        <w:rPr>
+          <w:rFonts w:ascii="Times New Roman" w:hAnsi="Times New Roman" w:cs="Times New Roman"/>
+          <w:sz w:val="24"/>
+          <w:szCs w:val="24"/>
+          <w:lang w:val="en-US"/>
+        </w:rPr>
+        <w:t xml:space="preserve"> from not active card.</w:t>
+      </w:r>
+    </w:p>
+    <w:p>
+      <w:pPr>
+        <w:spacing w:after="0" w:line="240" w:lineRule="auto"/>
+        <w:jc w:val="both"/>
+        <w:rPr>
+          <w:rFonts w:ascii="Times New Roman" w:hAnsi="Times New Roman" w:cs="Times New Roman"/>
+          <w:sz w:val="24"/>
+          <w:szCs w:val="24"/>
+          <w:lang w:val="en-US"/>
+        </w:rPr>
+      </w:pPr>
+      <w:r>
+        <w:rPr>
+          <w:rFonts w:ascii="Times New Roman" w:hAnsi="Times New Roman" w:cs="Times New Roman"/>
+          <w:sz w:val="24"/>
+          <w:szCs w:val="24"/>
+          <w:lang w:val="en-US"/>
+        </w:rPr>
+        <w:tab/>
+      </w:r>
+      <w:r>
+        <w:rPr>
+          <w:rFonts w:ascii="Times New Roman" w:hAnsi="Times New Roman" w:cs="Times New Roman"/>
+          <w:sz w:val="24"/>
+          <w:szCs w:val="24"/>
+          <w:lang w:val="en-US"/>
+        </w:rPr>
+        <w:tab/>
+      </w:r>
+      <w:r>
+        <w:rPr>
+          <w:rFonts w:ascii="Times New Roman" w:hAnsi="Times New Roman" w:cs="Times New Roman"/>
+          <w:sz w:val="24"/>
+          <w:szCs w:val="24"/>
+          <w:lang w:val="en-US"/>
+        </w:rPr>
+        <w:t>Verify money transfer</w:t>
+      </w:r>
+      <w:r>
+        <w:rPr>
+          <w:rFonts w:ascii="Times New Roman" w:hAnsi="Times New Roman" w:cs="Times New Roman"/>
+          <w:sz w:val="24"/>
+          <w:szCs w:val="24"/>
+          <w:lang w:val="en-US"/>
+        </w:rPr>
+        <w:t xml:space="preserve"> to invalid card.</w:t>
+      </w:r>
+    </w:p>
+    <w:p>
+      <w:pPr>
+        <w:spacing w:after="0" w:line="240" w:lineRule="auto"/>
+        <w:jc w:val="both"/>
+        <w:rPr>
+          <w:rFonts w:ascii="Times New Roman" w:hAnsi="Times New Roman" w:cs="Times New Roman"/>
+          <w:sz w:val="24"/>
+          <w:szCs w:val="24"/>
+          <w:lang w:val="en-US"/>
+        </w:rPr>
+      </w:pPr>
+      <w:r>
+        <w:rPr>
+          <w:rFonts w:ascii="Times New Roman" w:hAnsi="Times New Roman" w:cs="Times New Roman"/>
+          <w:sz w:val="24"/>
+          <w:szCs w:val="24"/>
+          <w:lang w:val="en-US"/>
+        </w:rPr>
+        <w:tab/>
+      </w:r>
+      <w:r>
+        <w:rPr>
+          <w:rFonts w:ascii="Times New Roman" w:hAnsi="Times New Roman" w:cs="Times New Roman"/>
+          <w:sz w:val="24"/>
+          <w:szCs w:val="24"/>
+          <w:lang w:val="en-US"/>
+        </w:rPr>
+        <w:tab/>
+        <w:t>…</w:t>
+      </w:r>
+    </w:p>
+    <w:p>
+      <w:pPr>
+        <w:spacing w:after="0" w:line="240" w:lineRule="auto"/>
+        <w:jc w:val="both"/>
+        <w:rPr>
+          <w:rFonts w:ascii="Times New Roman" w:hAnsi="Times New Roman" w:cs="Times New Roman"/>
+          <w:sz w:val="24"/>
+          <w:szCs w:val="24"/>
+          <w:lang w:val="en-US"/>
+        </w:rPr>
+      </w:pPr>
+    </w:p>
+    <w:p>
+      <w:pPr>
+        <w:spacing w:after="0" w:line="240" w:lineRule="auto"/>
+        <w:jc w:val="both"/>
+        <w:rPr>
+          <w:rFonts w:ascii="Times New Roman" w:hAnsi="Times New Roman" w:cs="Times New Roman"/>
+          <w:sz w:val="24"/>
+          <w:szCs w:val="24"/>
+          <w:lang w:val="en-US"/>
+        </w:rPr>
+      </w:pPr>
+      <w:bookmarkStart w:id="0" w:name="_GoBack"/>
+      <w:bookmarkEnd w:id="0"/>
+    </w:p>
+    <w:p>
+      <w:pPr>
+        <w:spacing w:after="0" w:line="240" w:lineRule="auto"/>
+        <w:jc w:val="both"/>
+        <w:rPr>
+          <w:rFonts w:ascii="Times New Roman" w:hAnsi="Times New Roman" w:cs="Times New Roman"/>
+          <w:sz w:val="24"/>
+          <w:szCs w:val="24"/>
+          <w:lang w:val="en-US"/>
+        </w:rPr>
+      </w:pPr>
+    </w:p>
+    <w:p>
+      <w:pPr>
+        <w:spacing w:after="0" w:line="240" w:lineRule="auto"/>
+        <w:jc w:val="both"/>
+        <w:rPr>
+          <w:rFonts w:ascii="Times New Roman" w:hAnsi="Times New Roman" w:cs="Times New Roman"/>
+          <w:sz w:val="24"/>
+          <w:szCs w:val="24"/>
+          <w:lang w:val="en-US"/>
+        </w:rPr>
+      </w:pPr>
+    </w:p>
+    <w:p>
+      <w:pPr>
+        <w:spacing w:after="0" w:line="240" w:lineRule="auto"/>
+        <w:jc w:val="both"/>
         <w:rPr>
           <w:rFonts w:ascii="Times New Roman" w:hAnsi="Times New Roman" w:cs="Times New Roman"/>
           <w:sz w:val="24"/>
@@ -1743,6 +4238,7 @@
     <w:p>
       <w:pPr>
         <w:spacing w:after="0" w:line="240" w:lineRule="auto"/>
+        <w:jc w:val="both"/>
         <w:rPr>
           <w:rFonts w:ascii="Times New Roman" w:hAnsi="Times New Roman" w:cs="Times New Roman"/>
           <w:sz w:val="24"/>
@@ -1766,18 +4262,20 @@
           <w:numId w:val="3"/>
         </w:numPr>
         <w:spacing w:after="0" w:line="240" w:lineRule="auto"/>
-        <w:rPr>
-          <w:rFonts w:ascii="Times New Roman" w:hAnsi="Times New Roman" w:cs="Times New Roman"/>
-          <w:sz w:val="24"/>
-          <w:szCs w:val="24"/>
-        </w:rPr>
-      </w:pPr>
-      <w:r>
-        <w:rPr>
-          <w:rFonts w:ascii="Times New Roman" w:hAnsi="Times New Roman" w:cs="Times New Roman"/>
-          <w:sz w:val="24"/>
-          <w:szCs w:val="24"/>
-        </w:rPr>
+        <w:jc w:val="both"/>
+        <w:rPr>
+          <w:rFonts w:ascii="Times New Roman" w:hAnsi="Times New Roman" w:cs="Times New Roman"/>
+          <w:sz w:val="24"/>
+          <w:szCs w:val="24"/>
+        </w:rPr>
+      </w:pPr>
+      <w:r>
+        <w:rPr>
+          <w:rFonts w:ascii="Times New Roman" w:hAnsi="Times New Roman" w:cs="Times New Roman"/>
+          <w:sz w:val="24"/>
+          <w:szCs w:val="24"/>
+        </w:rPr>
+        <w:lastRenderedPageBreak/>
         <w:t>Функциональное</w:t>
       </w:r>
       <w:r>
@@ -1794,6 +4292,7 @@
         <w:pStyle w:val="a3"/>
         <w:spacing w:after="0" w:line="240" w:lineRule="auto"/>
         <w:ind w:left="1416"/>
+        <w:jc w:val="both"/>
         <w:rPr>
           <w:rFonts w:ascii="Times New Roman" w:hAnsi="Times New Roman" w:cs="Times New Roman"/>
           <w:sz w:val="24"/>
@@ -1814,6 +4313,7 @@
         <w:pStyle w:val="a3"/>
         <w:spacing w:after="0" w:line="240" w:lineRule="auto"/>
         <w:ind w:left="1416"/>
+        <w:jc w:val="both"/>
         <w:rPr>
           <w:rFonts w:ascii="Times New Roman" w:hAnsi="Times New Roman" w:cs="Times New Roman"/>
           <w:sz w:val="24"/>
@@ -1844,6 +4344,7 @@
         <w:pStyle w:val="a3"/>
         <w:spacing w:after="0" w:line="240" w:lineRule="auto"/>
         <w:ind w:left="1416"/>
+        <w:jc w:val="both"/>
         <w:rPr>
           <w:rFonts w:ascii="Times New Roman" w:hAnsi="Times New Roman" w:cs="Times New Roman"/>
           <w:sz w:val="24"/>
@@ -1867,6 +4368,7 @@
           <w:numId w:val="3"/>
         </w:numPr>
         <w:spacing w:after="0" w:line="240" w:lineRule="auto"/>
+        <w:jc w:val="both"/>
         <w:rPr>
           <w:rFonts w:ascii="Times New Roman" w:hAnsi="Times New Roman" w:cs="Times New Roman"/>
           <w:sz w:val="24"/>
@@ -1887,6 +4389,7 @@
         <w:pStyle w:val="a3"/>
         <w:spacing w:after="0" w:line="240" w:lineRule="auto"/>
         <w:ind w:left="1416"/>
+        <w:jc w:val="both"/>
         <w:rPr>
           <w:rFonts w:ascii="Times New Roman" w:hAnsi="Times New Roman" w:cs="Times New Roman"/>
           <w:sz w:val="24"/>
@@ -1907,6 +4410,7 @@
         <w:pStyle w:val="a3"/>
         <w:spacing w:after="0" w:line="240" w:lineRule="auto"/>
         <w:ind w:left="1416"/>
+        <w:jc w:val="both"/>
         <w:rPr>
           <w:rFonts w:ascii="Times New Roman" w:hAnsi="Times New Roman" w:cs="Times New Roman"/>
           <w:sz w:val="24"/>
@@ -1929,6 +4433,7 @@
         <w:pStyle w:val="a3"/>
         <w:spacing w:after="0" w:line="240" w:lineRule="auto"/>
         <w:ind w:left="1416"/>
+        <w:jc w:val="both"/>
         <w:rPr>
           <w:rFonts w:ascii="Times New Roman" w:hAnsi="Times New Roman" w:cs="Times New Roman"/>
           <w:sz w:val="24"/>
@@ -1949,6 +4454,7 @@
         <w:pStyle w:val="a3"/>
         <w:spacing w:after="0" w:line="240" w:lineRule="auto"/>
         <w:ind w:left="1416"/>
+        <w:jc w:val="both"/>
         <w:rPr>
           <w:rFonts w:ascii="Times New Roman" w:hAnsi="Times New Roman" w:cs="Times New Roman"/>
           <w:sz w:val="24"/>
@@ -1969,6 +4475,7 @@
         <w:pStyle w:val="a3"/>
         <w:spacing w:after="0" w:line="240" w:lineRule="auto"/>
         <w:ind w:left="1416"/>
+        <w:jc w:val="both"/>
         <w:rPr>
           <w:rFonts w:ascii="Times New Roman" w:hAnsi="Times New Roman" w:cs="Times New Roman"/>
           <w:sz w:val="24"/>
@@ -1989,6 +4496,7 @@
         <w:pStyle w:val="a3"/>
         <w:spacing w:after="0" w:line="240" w:lineRule="auto"/>
         <w:ind w:left="1416"/>
+        <w:jc w:val="both"/>
         <w:rPr>
           <w:rFonts w:ascii="Times New Roman" w:hAnsi="Times New Roman" w:cs="Times New Roman"/>
           <w:sz w:val="24"/>
@@ -2011,6 +4519,7 @@
         <w:pStyle w:val="a3"/>
         <w:spacing w:after="0" w:line="240" w:lineRule="auto"/>
         <w:ind w:left="1416"/>
+        <w:jc w:val="both"/>
         <w:rPr>
           <w:rFonts w:ascii="Times New Roman" w:hAnsi="Times New Roman" w:cs="Times New Roman"/>
           <w:sz w:val="24"/>
@@ -2031,6 +4540,7 @@
         <w:pStyle w:val="a3"/>
         <w:spacing w:after="0" w:line="240" w:lineRule="auto"/>
         <w:ind w:left="1416"/>
+        <w:jc w:val="both"/>
         <w:rPr>
           <w:rFonts w:ascii="Times New Roman" w:hAnsi="Times New Roman" w:cs="Times New Roman"/>
           <w:sz w:val="24"/>
@@ -2051,6 +4561,7 @@
         <w:pStyle w:val="a3"/>
         <w:spacing w:after="0" w:line="240" w:lineRule="auto"/>
         <w:ind w:left="1416"/>
+        <w:jc w:val="both"/>
         <w:rPr>
           <w:rFonts w:ascii="Times New Roman" w:hAnsi="Times New Roman" w:cs="Times New Roman"/>
           <w:sz w:val="24"/>
@@ -2069,6 +4580,7 @@
     <w:p>
       <w:pPr>
         <w:spacing w:after="0" w:line="240" w:lineRule="auto"/>
+        <w:jc w:val="both"/>
         <w:rPr>
           <w:rFonts w:ascii="Times New Roman" w:hAnsi="Times New Roman" w:cs="Times New Roman"/>
           <w:sz w:val="24"/>
@@ -2092,6 +4604,7 @@
           <w:numId w:val="4"/>
         </w:numPr>
         <w:spacing w:after="0" w:line="240" w:lineRule="auto"/>
+        <w:jc w:val="both"/>
         <w:rPr>
           <w:rFonts w:ascii="Times New Roman" w:hAnsi="Times New Roman" w:cs="Times New Roman"/>
           <w:sz w:val="24"/>
@@ -2115,6 +4628,7 @@
           <w:numId w:val="4"/>
         </w:numPr>
         <w:spacing w:after="0" w:line="240" w:lineRule="auto"/>
+        <w:jc w:val="both"/>
         <w:rPr>
           <w:rFonts w:ascii="Times New Roman" w:hAnsi="Times New Roman" w:cs="Times New Roman"/>
           <w:sz w:val="24"/>
@@ -2133,6 +4647,7 @@
     <w:p>
       <w:pPr>
         <w:spacing w:after="0" w:line="240" w:lineRule="auto"/>
+        <w:jc w:val="both"/>
         <w:rPr>
           <w:rFonts w:ascii="Times New Roman" w:hAnsi="Times New Roman" w:cs="Times New Roman"/>
           <w:sz w:val="24"/>
@@ -2156,6 +4671,7 @@
           <w:numId w:val="5"/>
         </w:numPr>
         <w:spacing w:after="0" w:line="240" w:lineRule="auto"/>
+        <w:jc w:val="both"/>
         <w:rPr>
           <w:rFonts w:ascii="Times New Roman" w:hAnsi="Times New Roman" w:cs="Times New Roman"/>
           <w:sz w:val="24"/>
@@ -2196,6 +4712,7 @@
           <w:numId w:val="5"/>
         </w:numPr>
         <w:spacing w:after="0" w:line="240" w:lineRule="auto"/>
+        <w:jc w:val="both"/>
         <w:rPr>
           <w:rFonts w:ascii="Times New Roman" w:hAnsi="Times New Roman" w:cs="Times New Roman"/>
           <w:sz w:val="24"/>
@@ -2219,6 +4736,7 @@
           <w:numId w:val="5"/>
         </w:numPr>
         <w:spacing w:after="0" w:line="240" w:lineRule="auto"/>
+        <w:jc w:val="both"/>
         <w:rPr>
           <w:rFonts w:ascii="Times New Roman" w:hAnsi="Times New Roman" w:cs="Times New Roman"/>
           <w:sz w:val="24"/>
@@ -2252,6 +4770,7 @@
           <w:numId w:val="5"/>
         </w:numPr>
         <w:spacing w:after="0" w:line="240" w:lineRule="auto"/>
+        <w:jc w:val="both"/>
         <w:rPr>
           <w:rFonts w:ascii="Times New Roman" w:hAnsi="Times New Roman" w:cs="Times New Roman"/>
           <w:sz w:val="24"/>
@@ -2270,6 +4789,7 @@
     <w:p>
       <w:pPr>
         <w:spacing w:after="0" w:line="240" w:lineRule="auto"/>
+        <w:jc w:val="both"/>
         <w:rPr>
           <w:rFonts w:ascii="Times New Roman" w:hAnsi="Times New Roman" w:cs="Times New Roman"/>
           <w:sz w:val="24"/>
@@ -2294,6 +4814,7 @@
         </w:numPr>
         <w:shd w:val="clear" w:color="auto" w:fill="FFD966" w:themeFill="accent4" w:themeFillTint="99"/>
         <w:spacing w:after="0" w:line="240" w:lineRule="auto"/>
+        <w:jc w:val="both"/>
         <w:rPr>
           <w:rFonts w:ascii="Times New Roman" w:hAnsi="Times New Roman" w:cs="Times New Roman"/>
           <w:sz w:val="24"/>
@@ -2318,6 +4839,7 @@
         </w:numPr>
         <w:shd w:val="clear" w:color="auto" w:fill="FFD966" w:themeFill="accent4" w:themeFillTint="99"/>
         <w:spacing w:after="0" w:line="240" w:lineRule="auto"/>
+        <w:jc w:val="both"/>
         <w:rPr>
           <w:rFonts w:ascii="Times New Roman" w:hAnsi="Times New Roman" w:cs="Times New Roman"/>
           <w:sz w:val="24"/>
@@ -2342,23 +4864,21 @@
         </w:numPr>
         <w:shd w:val="clear" w:color="auto" w:fill="FFD966" w:themeFill="accent4" w:themeFillTint="99"/>
         <w:spacing w:after="0" w:line="240" w:lineRule="auto"/>
-        <w:rPr>
-          <w:rFonts w:ascii="Times New Roman" w:hAnsi="Times New Roman" w:cs="Times New Roman"/>
-          <w:sz w:val="24"/>
-          <w:szCs w:val="24"/>
-        </w:rPr>
-      </w:pPr>
-      <w:r>
-        <w:rPr>
-          <w:rFonts w:ascii="Times New Roman" w:hAnsi="Times New Roman" w:cs="Times New Roman"/>
-          <w:sz w:val="24"/>
-          <w:szCs w:val="24"/>
-        </w:rPr>
-        <w:lastRenderedPageBreak/>
+        <w:jc w:val="both"/>
+        <w:rPr>
+          <w:rFonts w:ascii="Times New Roman" w:hAnsi="Times New Roman" w:cs="Times New Roman"/>
+          <w:sz w:val="24"/>
+          <w:szCs w:val="24"/>
+        </w:rPr>
+      </w:pPr>
+      <w:r>
+        <w:rPr>
+          <w:rFonts w:ascii="Times New Roman" w:hAnsi="Times New Roman" w:cs="Times New Roman"/>
+          <w:sz w:val="24"/>
+          <w:szCs w:val="24"/>
+        </w:rPr>
         <w:t>Системное тестирование</w:t>
       </w:r>
-      <w:bookmarkStart w:id="0" w:name="_GoBack"/>
-      <w:bookmarkEnd w:id="0"/>
     </w:p>
     <w:p>
       <w:pPr>
@@ -2368,6 +4888,7 @@
           <w:numId w:val="6"/>
         </w:numPr>
         <w:spacing w:after="0" w:line="240" w:lineRule="auto"/>
+        <w:jc w:val="both"/>
         <w:rPr>
           <w:rFonts w:ascii="Times New Roman" w:hAnsi="Times New Roman" w:cs="Times New Roman"/>
           <w:sz w:val="24"/>
@@ -2386,6 +4907,7 @@
     <w:p>
       <w:pPr>
         <w:spacing w:after="0" w:line="240" w:lineRule="auto"/>
+        <w:jc w:val="both"/>
         <w:rPr>
           <w:rFonts w:ascii="Times New Roman" w:hAnsi="Times New Roman" w:cs="Times New Roman"/>
           <w:sz w:val="24"/>
@@ -2962,6 +5484,95 @@
       </w:pPr>
     </w:lvl>
   </w:abstractNum>
+  <w:abstractNum w:abstractNumId="6" w15:restartNumberingAfterBreak="0">
+    <w:nsid w:val="6AE05E7B"/>
+    <w:multiLevelType w:val="hybridMultilevel"/>
+    <w:tmpl w:val="F8BCEDBA"/>
+    <w:lvl w:ilvl="0" w:tplc="08445E74">
+      <w:start w:val="1"/>
+      <w:numFmt w:val="decimal"/>
+      <w:lvlText w:val="%1)"/>
+      <w:lvlJc w:val="left"/>
+      <w:pPr>
+        <w:ind w:left="1068" w:hanging="360"/>
+      </w:pPr>
+      <w:rPr>
+        <w:rFonts w:hint="default"/>
+      </w:rPr>
+    </w:lvl>
+    <w:lvl w:ilvl="1" w:tplc="04190019" w:tentative="1">
+      <w:start w:val="1"/>
+      <w:numFmt w:val="lowerLetter"/>
+      <w:lvlText w:val="%2."/>
+      <w:lvlJc w:val="left"/>
+      <w:pPr>
+        <w:ind w:left="1788" w:hanging="360"/>
+      </w:pPr>
+    </w:lvl>
+    <w:lvl w:ilvl="2" w:tplc="0419001B" w:tentative="1">
+      <w:start w:val="1"/>
+      <w:numFmt w:val="lowerRoman"/>
+      <w:lvlText w:val="%3."/>
+      <w:lvlJc w:val="right"/>
+      <w:pPr>
+        <w:ind w:left="2508" w:hanging="180"/>
+      </w:pPr>
+    </w:lvl>
+    <w:lvl w:ilvl="3" w:tplc="0419000F" w:tentative="1">
+      <w:start w:val="1"/>
+      <w:numFmt w:val="decimal"/>
+      <w:lvlText w:val="%4."/>
+      <w:lvlJc w:val="left"/>
+      <w:pPr>
+        <w:ind w:left="3228" w:hanging="360"/>
+      </w:pPr>
+    </w:lvl>
+    <w:lvl w:ilvl="4" w:tplc="04190019" w:tentative="1">
+      <w:start w:val="1"/>
+      <w:numFmt w:val="lowerLetter"/>
+      <w:lvlText w:val="%5."/>
+      <w:lvlJc w:val="left"/>
+      <w:pPr>
+        <w:ind w:left="3948" w:hanging="360"/>
+      </w:pPr>
+    </w:lvl>
+    <w:lvl w:ilvl="5" w:tplc="0419001B" w:tentative="1">
+      <w:start w:val="1"/>
+      <w:numFmt w:val="lowerRoman"/>
+      <w:lvlText w:val="%6."/>
+      <w:lvlJc w:val="right"/>
+      <w:pPr>
+        <w:ind w:left="4668" w:hanging="180"/>
+      </w:pPr>
+    </w:lvl>
+    <w:lvl w:ilvl="6" w:tplc="0419000F" w:tentative="1">
+      <w:start w:val="1"/>
+      <w:numFmt w:val="decimal"/>
+      <w:lvlText w:val="%7."/>
+      <w:lvlJc w:val="left"/>
+      <w:pPr>
+        <w:ind w:left="5388" w:hanging="360"/>
+      </w:pPr>
+    </w:lvl>
+    <w:lvl w:ilvl="7" w:tplc="04190019" w:tentative="1">
+      <w:start w:val="1"/>
+      <w:numFmt w:val="lowerLetter"/>
+      <w:lvlText w:val="%8."/>
+      <w:lvlJc w:val="left"/>
+      <w:pPr>
+        <w:ind w:left="6108" w:hanging="360"/>
+      </w:pPr>
+    </w:lvl>
+    <w:lvl w:ilvl="8" w:tplc="0419001B" w:tentative="1">
+      <w:start w:val="1"/>
+      <w:numFmt w:val="lowerRoman"/>
+      <w:lvlText w:val="%9."/>
+      <w:lvlJc w:val="right"/>
+      <w:pPr>
+        <w:ind w:left="6828" w:hanging="180"/>
+      </w:pPr>
+    </w:lvl>
+  </w:abstractNum>
   <w:num w:numId="1">
     <w:abstractNumId w:val="1"/>
   </w:num>
@@ -2979,6 +5590,9 @@
   </w:num>
   <w:num w:numId="6">
     <w:abstractNumId w:val="4"/>
+  </w:num>
+  <w:num w:numId="7">
+    <w:abstractNumId w:val="6"/>
   </w:num>
 </w:numbering>
 </file>

</xml_diff>